<commit_message>
Sending LR2 try 2
</commit_message>
<xml_diff>
--- a/LR2/28.docx
+++ b/LR2/28.docx
@@ -62,29 +62,74 @@
           <w:szCs w:val="28"/>
           <w:lang w:val="ru-RU"/>
         </w:rPr>
-        <w:t>Вы имеете ввиду ящериц?</w:t>
-      </w:r>
-    </w:p>
-    <w:p>
-      <w:pPr>
-        <w:spacing w:after="0" w:line="360" w:lineRule="auto"/>
-        <w:ind w:firstLine="709"/>
-        <w:jc w:val="both"/>
-        <w:rPr>
-          <w:rFonts w:ascii="Times New Roman" w:hAnsi="Times New Roman" w:cs="Times New Roman"/>
-          <w:sz w:val="28"/>
-          <w:szCs w:val="28"/>
-          <w:lang w:val="ru-RU"/>
-        </w:rPr>
-      </w:pPr>
-      <w:r>
-        <w:rPr>
-          <w:rFonts w:ascii="Times New Roman" w:hAnsi="Times New Roman" w:cs="Times New Roman"/>
-          <w:sz w:val="28"/>
-          <w:szCs w:val="28"/>
-          <w:lang w:val="ru-RU"/>
-        </w:rPr>
-        <w:t>Итак, хватит… Что-то мне напоминает…</w:t>
+        <w:t>Вы имеете в</w:t>
+      </w:r>
+      <w:r>
+        <w:rPr>
+          <w:rFonts w:ascii="Times New Roman" w:hAnsi="Times New Roman" w:cs="Times New Roman"/>
+          <w:sz w:val="28"/>
+          <w:szCs w:val="28"/>
+          <w:lang w:val="ru-RU"/>
+        </w:rPr>
+        <w:t xml:space="preserve"> </w:t>
+      </w:r>
+      <w:r>
+        <w:rPr>
+          <w:rFonts w:ascii="Times New Roman" w:hAnsi="Times New Roman" w:cs="Times New Roman"/>
+          <w:sz w:val="28"/>
+          <w:szCs w:val="28"/>
+          <w:lang w:val="ru-RU"/>
+        </w:rPr>
+        <w:t>виду ящериц?</w:t>
+      </w:r>
+    </w:p>
+    <w:p>
+      <w:pPr>
+        <w:spacing w:after="0" w:line="360" w:lineRule="auto"/>
+        <w:ind w:firstLine="709"/>
+        <w:jc w:val="both"/>
+        <w:rPr>
+          <w:rFonts w:ascii="Times New Roman" w:hAnsi="Times New Roman" w:cs="Times New Roman"/>
+          <w:sz w:val="28"/>
+          <w:szCs w:val="28"/>
+          <w:lang w:val="ru-RU"/>
+        </w:rPr>
+      </w:pPr>
+      <w:r>
+        <w:rPr>
+          <w:rFonts w:ascii="Times New Roman" w:hAnsi="Times New Roman" w:cs="Times New Roman"/>
+          <w:sz w:val="28"/>
+          <w:szCs w:val="28"/>
+          <w:lang w:val="ru-RU"/>
+        </w:rPr>
+        <w:t>Итак</w:t>
+      </w:r>
+      <w:r>
+        <w:rPr>
+          <w:rFonts w:ascii="Times New Roman" w:hAnsi="Times New Roman" w:cs="Times New Roman"/>
+          <w:sz w:val="28"/>
+          <w:szCs w:val="28"/>
+          <w:lang w:val="ru-RU"/>
+        </w:rPr>
+        <w:t>, хватит..</w:t>
+      </w:r>
+      <w:r>
+        <w:rPr>
+          <w:rFonts w:ascii="Times New Roman" w:hAnsi="Times New Roman" w:cs="Times New Roman"/>
+          <w:sz w:val="28"/>
+          <w:szCs w:val="28"/>
+          <w:lang w:val="ru-RU"/>
+        </w:rPr>
+        <w:t>.</w:t>
+      </w:r>
+      <w:r>
+        <w:rPr>
+          <w:rFonts w:ascii="Times New Roman" w:hAnsi="Times New Roman" w:cs="Times New Roman"/>
+          <w:sz w:val="28"/>
+          <w:szCs w:val="28"/>
+          <w:lang w:val="ru-RU"/>
+        </w:rPr>
+        <w:t xml:space="preserve"> Что-то мне напоминает...</w:t>
       </w:r>
     </w:p>
     <w:p>
@@ -179,7 +224,7 @@
           <w:szCs w:val="28"/>
           <w:lang w:val="ru-RU"/>
         </w:rPr>
-        <w:t>. Список разработок отправлен на главный экран.</w:t>
+        <w:t>. Список разработок отправлен на экран.</w:t>
       </w:r>
     </w:p>
     <w:p>
@@ -308,7 +353,16 @@
           <w:szCs w:val="28"/>
           <w:lang w:val="ru-RU"/>
         </w:rPr>
-        <w:t>. Во-вторых, через восемь минут…</w:t>
+        <w:t>. Во-в</w:t>
+      </w:r>
+      <w:r>
+        <w:rPr>
+          <w:rFonts w:ascii="Times New Roman" w:hAnsi="Times New Roman" w:cs="Times New Roman"/>
+          <w:sz w:val="28"/>
+          <w:szCs w:val="28"/>
+          <w:lang w:val="ru-RU"/>
+        </w:rPr>
+        <w:t>торых, через восемь минут...</w:t>
       </w:r>
     </w:p>
     <w:p>
@@ -350,7 +404,25 @@
           <w:szCs w:val="28"/>
           <w:lang w:val="ru-RU"/>
         </w:rPr>
-        <w:t xml:space="preserve"> мертва, а морская свинка моего отца – нет</w:t>
+        <w:t xml:space="preserve"> мертв</w:t>
+      </w:r>
+      <w:r>
+        <w:rPr>
+          <w:rFonts w:ascii="Times New Roman" w:hAnsi="Times New Roman" w:cs="Times New Roman"/>
+          <w:sz w:val="28"/>
+          <w:szCs w:val="28"/>
+          <w:lang w:val="ru-RU"/>
+        </w:rPr>
+        <w:t>а, а морская свинка моего отца -</w:t>
+      </w:r>
+      <w:r>
+        <w:rPr>
+          <w:rFonts w:ascii="Times New Roman" w:hAnsi="Times New Roman" w:cs="Times New Roman"/>
+          <w:sz w:val="28"/>
+          <w:szCs w:val="28"/>
+          <w:lang w:val="ru-RU"/>
+        </w:rPr>
+        <w:t xml:space="preserve"> нет</w:t>
       </w:r>
       <w:r>
         <w:rPr>
@@ -537,37 +609,29 @@
           <w:szCs w:val="28"/>
           <w:lang w:val="ru-RU"/>
         </w:rPr>
-        <w:t>Что еще это значит</w:t>
-      </w:r>
-      <w:r>
-        <w:rPr>
-          <w:rFonts w:ascii="Times New Roman" w:hAnsi="Times New Roman" w:cs="Times New Roman"/>
-          <w:sz w:val="28"/>
-          <w:szCs w:val="28"/>
-          <w:lang w:val="ru-RU"/>
-        </w:rPr>
-        <w:t>?</w:t>
-      </w:r>
-    </w:p>
-    <w:p>
-      <w:pPr>
-        <w:spacing w:after="0" w:line="360" w:lineRule="auto"/>
-        <w:ind w:firstLine="709"/>
-        <w:jc w:val="both"/>
-        <w:rPr>
-          <w:rFonts w:ascii="Times New Roman" w:hAnsi="Times New Roman" w:cs="Times New Roman"/>
-          <w:sz w:val="28"/>
-          <w:szCs w:val="28"/>
-          <w:lang w:val="ru-RU"/>
-        </w:rPr>
-      </w:pPr>
-      <w:r>
-        <w:rPr>
-          <w:rFonts w:ascii="Times New Roman" w:hAnsi="Times New Roman" w:cs="Times New Roman"/>
-          <w:sz w:val="28"/>
-          <w:szCs w:val="28"/>
-          <w:lang w:val="ru-RU"/>
-        </w:rPr>
+        <w:t>Что еще это значит?</w:t>
+      </w:r>
+    </w:p>
+    <w:p>
+      <w:pPr>
+        <w:spacing w:after="0" w:line="360" w:lineRule="auto"/>
+        <w:ind w:firstLine="709"/>
+        <w:jc w:val="both"/>
+        <w:rPr>
+          <w:rFonts w:ascii="Times New Roman" w:hAnsi="Times New Roman" w:cs="Times New Roman"/>
+          <w:sz w:val="28"/>
+          <w:szCs w:val="28"/>
+          <w:lang w:val="ru-RU"/>
+        </w:rPr>
+      </w:pPr>
+      <w:r>
+        <w:rPr>
+          <w:rFonts w:ascii="Times New Roman" w:hAnsi="Times New Roman" w:cs="Times New Roman"/>
+          <w:sz w:val="28"/>
+          <w:szCs w:val="28"/>
+          <w:lang w:val="ru-RU"/>
+        </w:rPr>
+        <w:lastRenderedPageBreak/>
         <w:t>Хорошо, попробуем что-нибудь другое.</w:t>
       </w:r>
     </w:p>
@@ -590,8 +654,19 @@
           <w:szCs w:val="28"/>
           <w:lang w:val="ru-RU"/>
         </w:rPr>
-        <w:t>Поиск в Интернете: “Отто Октавий. Фото.”.</w:t>
-      </w:r>
+        <w:t xml:space="preserve">Поиск в Интернете: “Отто Октавий. </w:t>
+      </w:r>
+      <w:proofErr w:type="gramStart"/>
+      <w:r>
+        <w:rPr>
+          <w:rFonts w:ascii="Times New Roman" w:hAnsi="Times New Roman" w:cs="Times New Roman"/>
+          <w:sz w:val="28"/>
+          <w:szCs w:val="28"/>
+          <w:lang w:val="ru-RU"/>
+        </w:rPr>
+        <w:t>Фото..</w:t>
+      </w:r>
+      <w:proofErr w:type="gramEnd"/>
     </w:p>
     <w:p>
       <w:pPr>
@@ -838,29 +913,47 @@
           <w:szCs w:val="28"/>
           <w:lang w:val="ru-RU"/>
         </w:rPr>
-        <w:t>Итак, давайте посмотрим…</w:t>
-      </w:r>
-    </w:p>
-    <w:p>
-      <w:pPr>
-        <w:spacing w:after="0" w:line="360" w:lineRule="auto"/>
-        <w:ind w:firstLine="709"/>
-        <w:jc w:val="both"/>
-        <w:rPr>
-          <w:rFonts w:ascii="Times New Roman" w:hAnsi="Times New Roman" w:cs="Times New Roman"/>
-          <w:sz w:val="28"/>
-          <w:szCs w:val="28"/>
-          <w:lang w:val="ru-RU"/>
-        </w:rPr>
-      </w:pPr>
-      <w:r>
-        <w:rPr>
-          <w:rFonts w:ascii="Times New Roman" w:hAnsi="Times New Roman" w:cs="Times New Roman"/>
-          <w:sz w:val="28"/>
-          <w:szCs w:val="28"/>
-          <w:lang w:val="ru-RU"/>
-        </w:rPr>
-        <w:t>Они не похожи, это просто угол. Третий… аналогичен. Но не он.</w:t>
+        <w:t>Итак, давайте посмотрим...</w:t>
+      </w:r>
+    </w:p>
+    <w:p>
+      <w:pPr>
+        <w:spacing w:after="0" w:line="360" w:lineRule="auto"/>
+        <w:ind w:firstLine="709"/>
+        <w:jc w:val="both"/>
+        <w:rPr>
+          <w:rFonts w:ascii="Times New Roman" w:hAnsi="Times New Roman" w:cs="Times New Roman"/>
+          <w:sz w:val="28"/>
+          <w:szCs w:val="28"/>
+          <w:lang w:val="ru-RU"/>
+        </w:rPr>
+      </w:pPr>
+      <w:r>
+        <w:rPr>
+          <w:rFonts w:ascii="Times New Roman" w:hAnsi="Times New Roman" w:cs="Times New Roman"/>
+          <w:sz w:val="28"/>
+          <w:szCs w:val="28"/>
+          <w:lang w:val="ru-RU"/>
+        </w:rPr>
+        <w:t xml:space="preserve">Они не </w:t>
+      </w:r>
+      <w:r>
+        <w:rPr>
+          <w:rFonts w:ascii="Times New Roman" w:hAnsi="Times New Roman" w:cs="Times New Roman"/>
+          <w:sz w:val="28"/>
+          <w:szCs w:val="28"/>
+          <w:lang w:val="ru-RU"/>
+        </w:rPr>
+        <w:t>похожи, это просто угол. Третий...</w:t>
+      </w:r>
+      <w:r>
+        <w:rPr>
+          <w:rFonts w:ascii="Times New Roman" w:hAnsi="Times New Roman" w:cs="Times New Roman"/>
+          <w:sz w:val="28"/>
+          <w:szCs w:val="28"/>
+          <w:lang w:val="ru-RU"/>
+        </w:rPr>
+        <w:t xml:space="preserve"> аналогичен. Но не он.</w:t>
       </w:r>
     </w:p>
     <w:p>
@@ -904,11 +997,247 @@
           <w:szCs w:val="28"/>
           <w:lang w:val="ru-RU"/>
         </w:rPr>
-        <w:t xml:space="preserve">Данные о сотруднике </w:t>
-      </w:r>
-      <w:r>
-        <w:rPr>
-          <w:rFonts w:ascii="Times New Roman" w:hAnsi="Times New Roman" w:cs="Times New Roman"/>
+        <w:t xml:space="preserve">Данные о сотруднике “Гюнтер </w:t>
+      </w:r>
+      <w:proofErr w:type="spellStart"/>
+      <w:r>
+        <w:rPr>
+          <w:rFonts w:ascii="Times New Roman" w:hAnsi="Times New Roman" w:cs="Times New Roman"/>
+          <w:sz w:val="28"/>
+          <w:szCs w:val="28"/>
+          <w:lang w:val="ru-RU"/>
+        </w:rPr>
+        <w:t>Фортефлих</w:t>
+      </w:r>
+      <w:proofErr w:type="spellEnd"/>
+      <w:r>
+        <w:rPr>
+          <w:rFonts w:ascii="Times New Roman" w:hAnsi="Times New Roman" w:cs="Times New Roman"/>
+          <w:sz w:val="28"/>
+          <w:szCs w:val="28"/>
+          <w:lang w:val="ru-RU"/>
+        </w:rPr>
+        <w:t>”.</w:t>
+      </w:r>
+    </w:p>
+    <w:p>
+      <w:pPr>
+        <w:spacing w:after="0" w:line="360" w:lineRule="auto"/>
+        <w:ind w:firstLine="709"/>
+        <w:jc w:val="both"/>
+        <w:rPr>
+          <w:rFonts w:ascii="Times New Roman" w:hAnsi="Times New Roman" w:cs="Times New Roman"/>
+          <w:sz w:val="28"/>
+          <w:szCs w:val="28"/>
+          <w:lang w:val="ru-RU"/>
+        </w:rPr>
+      </w:pPr>
+      <w:r>
+        <w:rPr>
+          <w:rFonts w:ascii="Times New Roman" w:hAnsi="Times New Roman" w:cs="Times New Roman"/>
+          <w:sz w:val="28"/>
+          <w:szCs w:val="28"/>
+          <w:lang w:val="ru-RU"/>
+        </w:rPr>
+        <w:t>“Гюнтер Превосходный”. Ой.</w:t>
+      </w:r>
+    </w:p>
+    <w:p>
+      <w:pPr>
+        <w:spacing w:after="0" w:line="360" w:lineRule="auto"/>
+        <w:ind w:firstLine="709"/>
+        <w:jc w:val="both"/>
+        <w:rPr>
+          <w:rFonts w:ascii="Times New Roman" w:hAnsi="Times New Roman" w:cs="Times New Roman"/>
+          <w:sz w:val="28"/>
+          <w:szCs w:val="28"/>
+          <w:lang w:val="ru-RU"/>
+        </w:rPr>
+      </w:pPr>
+      <w:r>
+        <w:rPr>
+          <w:rFonts w:ascii="Times New Roman" w:hAnsi="Times New Roman" w:cs="Times New Roman"/>
+          <w:sz w:val="28"/>
+          <w:szCs w:val="28"/>
+          <w:lang w:val="ru-RU"/>
+        </w:rPr>
+        <w:t xml:space="preserve">Гюнтер </w:t>
+      </w:r>
+      <w:proofErr w:type="spellStart"/>
+      <w:r>
+        <w:rPr>
+          <w:rFonts w:ascii="Times New Roman" w:hAnsi="Times New Roman" w:cs="Times New Roman"/>
+          <w:sz w:val="28"/>
+          <w:szCs w:val="28"/>
+          <w:lang w:val="ru-RU"/>
+        </w:rPr>
+        <w:t>Фортефлих</w:t>
+      </w:r>
+      <w:proofErr w:type="spellEnd"/>
+      <w:r>
+        <w:rPr>
+          <w:rFonts w:ascii="Times New Roman" w:hAnsi="Times New Roman" w:cs="Times New Roman"/>
+          <w:sz w:val="28"/>
+          <w:szCs w:val="28"/>
+          <w:lang w:val="ru-RU"/>
+        </w:rPr>
+        <w:t>, ис</w:t>
+      </w:r>
+      <w:r>
+        <w:rPr>
+          <w:rFonts w:ascii="Times New Roman" w:hAnsi="Times New Roman" w:cs="Times New Roman"/>
+          <w:sz w:val="28"/>
+          <w:szCs w:val="28"/>
+          <w:lang w:val="ru-RU"/>
+        </w:rPr>
+        <w:t>кусственный интеллект ответил. -</w:t>
+      </w:r>
+      <w:r>
+        <w:rPr>
+          <w:rFonts w:ascii="Times New Roman" w:hAnsi="Times New Roman" w:cs="Times New Roman"/>
+          <w:sz w:val="28"/>
+          <w:szCs w:val="28"/>
+          <w:lang w:val="ru-RU"/>
+        </w:rPr>
+        <w:t xml:space="preserve"> Данные о сотрудниках отправляются на экран.</w:t>
+      </w:r>
+    </w:p>
+    <w:p>
+      <w:pPr>
+        <w:spacing w:after="0" w:line="360" w:lineRule="auto"/>
+        <w:ind w:firstLine="709"/>
+        <w:jc w:val="both"/>
+        <w:rPr>
+          <w:rFonts w:ascii="Times New Roman" w:hAnsi="Times New Roman" w:cs="Times New Roman"/>
+          <w:sz w:val="28"/>
+          <w:szCs w:val="28"/>
+          <w:lang w:val="ru-RU"/>
+        </w:rPr>
+      </w:pPr>
+      <w:r>
+        <w:rPr>
+          <w:rFonts w:ascii="Times New Roman" w:hAnsi="Times New Roman" w:cs="Times New Roman"/>
+          <w:sz w:val="28"/>
+          <w:szCs w:val="28"/>
+          <w:lang w:val="ru-RU"/>
+        </w:rPr>
+        <w:t>Итак, кажется, это так. Ага...</w:t>
+      </w:r>
+      <w:r>
+        <w:rPr>
+          <w:rFonts w:ascii="Times New Roman" w:hAnsi="Times New Roman" w:cs="Times New Roman"/>
+          <w:sz w:val="28"/>
+          <w:szCs w:val="28"/>
+          <w:lang w:val="ru-RU"/>
+        </w:rPr>
+        <w:t xml:space="preserve"> А зачем ему менять фамилию?</w:t>
+      </w:r>
+    </w:p>
+    <w:p>
+      <w:pPr>
+        <w:spacing w:after="0" w:line="360" w:lineRule="auto"/>
+        <w:ind w:firstLine="709"/>
+        <w:jc w:val="both"/>
+        <w:rPr>
+          <w:rFonts w:ascii="Times New Roman" w:hAnsi="Times New Roman" w:cs="Times New Roman"/>
+          <w:sz w:val="28"/>
+          <w:szCs w:val="28"/>
+          <w:lang w:val="ru-RU"/>
+        </w:rPr>
+      </w:pPr>
+      <w:r>
+        <w:rPr>
+          <w:rFonts w:ascii="Times New Roman" w:hAnsi="Times New Roman" w:cs="Times New Roman"/>
+          <w:sz w:val="28"/>
+          <w:szCs w:val="28"/>
+          <w:lang w:val="ru-RU"/>
+        </w:rPr>
+        <w:t xml:space="preserve">Ладно, может, это какая-то связь </w:t>
+      </w:r>
+      <w:r>
+        <w:rPr>
+          <w:rFonts w:ascii="Times New Roman" w:hAnsi="Times New Roman" w:cs="Times New Roman"/>
+          <w:sz w:val="28"/>
+          <w:szCs w:val="28"/>
+          <w:lang w:val="ru-RU"/>
+        </w:rPr>
+        <w:t>с моим отцом. Забудем пок</w:t>
+      </w:r>
+      <w:r>
+        <w:rPr>
+          <w:rFonts w:ascii="Times New Roman" w:hAnsi="Times New Roman" w:cs="Times New Roman"/>
+          <w:sz w:val="28"/>
+          <w:szCs w:val="28"/>
+          <w:lang w:val="ru-RU"/>
+        </w:rPr>
+        <w:t>а. Работать, работать, работать...</w:t>
+      </w:r>
+      <w:r>
+        <w:rPr>
+          <w:rFonts w:ascii="Times New Roman" w:hAnsi="Times New Roman" w:cs="Times New Roman"/>
+          <w:sz w:val="28"/>
+          <w:szCs w:val="28"/>
+          <w:lang w:val="ru-RU"/>
+        </w:rPr>
+        <w:t xml:space="preserve"> Ни слова об участии в проекте “Гоблин”.</w:t>
+      </w:r>
+    </w:p>
+    <w:p>
+      <w:pPr>
+        <w:spacing w:after="0" w:line="360" w:lineRule="auto"/>
+        <w:ind w:firstLine="709"/>
+        <w:jc w:val="both"/>
+        <w:rPr>
+          <w:rFonts w:ascii="Times New Roman" w:hAnsi="Times New Roman" w:cs="Times New Roman"/>
+          <w:sz w:val="28"/>
+          <w:szCs w:val="28"/>
+          <w:lang w:val="ru-RU"/>
+        </w:rPr>
+      </w:pPr>
+      <w:r>
+        <w:rPr>
+          <w:rFonts w:ascii="Times New Roman" w:hAnsi="Times New Roman" w:cs="Times New Roman"/>
+          <w:sz w:val="28"/>
+          <w:szCs w:val="28"/>
+          <w:lang w:val="ru-RU"/>
+        </w:rPr>
+        <w:t>И в любом случае.</w:t>
+      </w:r>
+    </w:p>
+    <w:p>
+      <w:pPr>
+        <w:spacing w:after="0" w:line="360" w:lineRule="auto"/>
+        <w:ind w:firstLine="709"/>
+        <w:jc w:val="both"/>
+        <w:rPr>
+          <w:rFonts w:ascii="Times New Roman" w:hAnsi="Times New Roman" w:cs="Times New Roman"/>
+          <w:sz w:val="28"/>
+          <w:szCs w:val="28"/>
+          <w:lang w:val="ru-RU"/>
+        </w:rPr>
+      </w:pPr>
+      <w:r>
+        <w:rPr>
+          <w:rFonts w:ascii="Times New Roman" w:hAnsi="Times New Roman" w:cs="Times New Roman"/>
+          <w:sz w:val="28"/>
+          <w:szCs w:val="28"/>
+          <w:lang w:val="ru-RU"/>
+        </w:rPr>
+        <w:t>Кари, дай мне список люде</w:t>
+      </w:r>
+      <w:r>
+        <w:rPr>
+          <w:rFonts w:ascii="Times New Roman" w:hAnsi="Times New Roman" w:cs="Times New Roman"/>
+          <w:sz w:val="28"/>
+          <w:szCs w:val="28"/>
+          <w:lang w:val="ru-RU"/>
+        </w:rPr>
+        <w:t xml:space="preserve">й, вовлеченных в проект </w:t>
+      </w:r>
+      <w:r>
+        <w:rPr>
+          <w:rFonts w:ascii="Times New Roman" w:hAnsi="Times New Roman" w:cs="Times New Roman"/>
+          <w:color w:val="000000"/>
           <w:sz w:val="28"/>
           <w:szCs w:val="28"/>
           <w:lang w:val="ru-RU"/>
@@ -922,7 +1251,48 @@
           <w:szCs w:val="28"/>
           <w:lang w:val="ru-RU"/>
         </w:rPr>
-        <w:t xml:space="preserve">Гюнтер </w:t>
+        <w:t>Гоблин</w:t>
+      </w:r>
+      <w:r>
+        <w:rPr>
+          <w:rFonts w:ascii="Times New Roman" w:hAnsi="Times New Roman" w:cs="Times New Roman"/>
+          <w:color w:val="000000"/>
+          <w:sz w:val="28"/>
+          <w:szCs w:val="28"/>
+          <w:lang w:val="ru-RU"/>
+        </w:rPr>
+        <w:t>”</w:t>
+      </w:r>
+      <w:r>
+        <w:rPr>
+          <w:rFonts w:ascii="Times New Roman" w:hAnsi="Times New Roman" w:cs="Times New Roman"/>
+          <w:sz w:val="28"/>
+          <w:szCs w:val="28"/>
+          <w:lang w:val="ru-RU"/>
+        </w:rPr>
+        <w:t>.</w:t>
+      </w:r>
+    </w:p>
+    <w:p>
+      <w:pPr>
+        <w:spacing w:after="0" w:line="360" w:lineRule="auto"/>
+        <w:ind w:firstLine="709"/>
+        <w:jc w:val="both"/>
+        <w:rPr>
+          <w:rFonts w:ascii="Times New Roman" w:hAnsi="Times New Roman" w:cs="Times New Roman"/>
+          <w:sz w:val="28"/>
+          <w:szCs w:val="28"/>
+          <w:lang w:val="ru-RU"/>
+        </w:rPr>
+      </w:pPr>
+      <w:r>
+        <w:rPr>
+          <w:rFonts w:ascii="Times New Roman" w:hAnsi="Times New Roman" w:cs="Times New Roman"/>
+          <w:sz w:val="28"/>
+          <w:szCs w:val="28"/>
+          <w:lang w:val="ru-RU"/>
+        </w:rPr>
+        <w:t xml:space="preserve">Всего тридцать семь человек. Среди них нет ни Отто </w:t>
       </w:r>
       <w:proofErr w:type="spellStart"/>
       <w:r>
@@ -932,7 +1302,7 @@
           <w:szCs w:val="28"/>
           <w:lang w:val="ru-RU"/>
         </w:rPr>
-        <w:t>Фортефлих</w:t>
+        <w:t>Октавиуса</w:t>
       </w:r>
       <w:proofErr w:type="spellEnd"/>
       <w:r>
@@ -942,87 +1312,7 @@
           <w:szCs w:val="28"/>
           <w:lang w:val="ru-RU"/>
         </w:rPr>
-        <w:t>”</w:t>
-      </w:r>
-      <w:r>
-        <w:rPr>
-          <w:rFonts w:ascii="Times New Roman" w:hAnsi="Times New Roman" w:cs="Times New Roman"/>
-          <w:sz w:val="28"/>
-          <w:szCs w:val="28"/>
-          <w:lang w:val="ru-RU"/>
-        </w:rPr>
-        <w:t>.</w:t>
-      </w:r>
-    </w:p>
-    <w:p>
-      <w:pPr>
-        <w:spacing w:after="0" w:line="360" w:lineRule="auto"/>
-        <w:ind w:firstLine="709"/>
-        <w:jc w:val="both"/>
-        <w:rPr>
-          <w:rFonts w:ascii="Times New Roman" w:hAnsi="Times New Roman" w:cs="Times New Roman"/>
-          <w:sz w:val="28"/>
-          <w:szCs w:val="28"/>
-          <w:lang w:val="ru-RU"/>
-        </w:rPr>
-      </w:pPr>
-      <w:r>
-        <w:rPr>
-          <w:rFonts w:ascii="Times New Roman" w:hAnsi="Times New Roman" w:cs="Times New Roman"/>
-          <w:sz w:val="28"/>
-          <w:szCs w:val="28"/>
-          <w:lang w:val="ru-RU"/>
-        </w:rPr>
-        <w:t>“Гюнтер</w:t>
-      </w:r>
-      <w:r>
-        <w:rPr>
-          <w:rFonts w:ascii="Times New Roman" w:hAnsi="Times New Roman" w:cs="Times New Roman"/>
-          <w:sz w:val="28"/>
-          <w:szCs w:val="28"/>
-          <w:lang w:val="ru-RU"/>
-        </w:rPr>
-        <w:t xml:space="preserve"> Превосходный</w:t>
-      </w:r>
-      <w:r>
-        <w:rPr>
-          <w:rFonts w:ascii="Times New Roman" w:hAnsi="Times New Roman" w:cs="Times New Roman"/>
-          <w:sz w:val="28"/>
-          <w:szCs w:val="28"/>
-          <w:lang w:val="ru-RU"/>
-        </w:rPr>
-        <w:t>”</w:t>
-      </w:r>
-      <w:r>
-        <w:rPr>
-          <w:rFonts w:ascii="Times New Roman" w:hAnsi="Times New Roman" w:cs="Times New Roman"/>
-          <w:sz w:val="28"/>
-          <w:szCs w:val="28"/>
-          <w:lang w:val="ru-RU"/>
-        </w:rPr>
-        <w:t>. Ой.</w:t>
-      </w:r>
-    </w:p>
-    <w:p>
-      <w:pPr>
-        <w:spacing w:after="0" w:line="360" w:lineRule="auto"/>
-        <w:ind w:firstLine="709"/>
-        <w:jc w:val="both"/>
-        <w:rPr>
-          <w:rFonts w:ascii="Times New Roman" w:hAnsi="Times New Roman" w:cs="Times New Roman"/>
-          <w:sz w:val="28"/>
-          <w:szCs w:val="28"/>
-          <w:lang w:val="ru-RU"/>
-        </w:rPr>
-      </w:pPr>
-      <w:r>
-        <w:rPr>
-          <w:rFonts w:ascii="Times New Roman" w:hAnsi="Times New Roman" w:cs="Times New Roman"/>
-          <w:sz w:val="28"/>
-          <w:szCs w:val="28"/>
-          <w:lang w:val="ru-RU"/>
-        </w:rPr>
-        <w:t xml:space="preserve">Гюнтер </w:t>
+        <w:t xml:space="preserve">, ни Гюнтера </w:t>
       </w:r>
       <w:proofErr w:type="spellStart"/>
       <w:r>
@@ -1032,7 +1322,7 @@
           <w:szCs w:val="28"/>
           <w:lang w:val="ru-RU"/>
         </w:rPr>
-        <w:t>Фортефлих</w:t>
+        <w:t>Фортефлиха</w:t>
       </w:r>
       <w:proofErr w:type="spellEnd"/>
       <w:r>
@@ -1042,157 +1332,72 @@
           <w:szCs w:val="28"/>
           <w:lang w:val="ru-RU"/>
         </w:rPr>
-        <w:t>, искусственный интеллект ответил. – Данные о сотрудниках отправляются на экран.</w:t>
-      </w:r>
-    </w:p>
-    <w:p>
-      <w:pPr>
-        <w:spacing w:after="0" w:line="360" w:lineRule="auto"/>
-        <w:ind w:firstLine="709"/>
-        <w:jc w:val="both"/>
-        <w:rPr>
-          <w:rFonts w:ascii="Times New Roman" w:hAnsi="Times New Roman" w:cs="Times New Roman"/>
-          <w:sz w:val="28"/>
-          <w:szCs w:val="28"/>
-          <w:lang w:val="ru-RU"/>
-        </w:rPr>
-      </w:pPr>
-      <w:r>
-        <w:rPr>
-          <w:rFonts w:ascii="Times New Roman" w:hAnsi="Times New Roman" w:cs="Times New Roman"/>
-          <w:sz w:val="28"/>
-          <w:szCs w:val="28"/>
-          <w:lang w:val="ru-RU"/>
-        </w:rPr>
-        <w:t>Итак, кажется, это так. Ага… А зачем ему менять фамилию</w:t>
-      </w:r>
-      <w:r>
-        <w:rPr>
-          <w:rFonts w:ascii="Times New Roman" w:hAnsi="Times New Roman" w:cs="Times New Roman"/>
-          <w:sz w:val="28"/>
-          <w:szCs w:val="28"/>
-          <w:lang w:val="ru-RU"/>
-        </w:rPr>
-        <w:t>?</w:t>
-      </w:r>
-    </w:p>
-    <w:p>
-      <w:pPr>
-        <w:spacing w:after="0" w:line="360" w:lineRule="auto"/>
-        <w:ind w:firstLine="709"/>
-        <w:jc w:val="both"/>
-        <w:rPr>
-          <w:rFonts w:ascii="Times New Roman" w:hAnsi="Times New Roman" w:cs="Times New Roman"/>
-          <w:sz w:val="28"/>
-          <w:szCs w:val="28"/>
-          <w:lang w:val="ru-RU"/>
-        </w:rPr>
-      </w:pPr>
-      <w:r>
-        <w:rPr>
-          <w:rFonts w:ascii="Times New Roman" w:hAnsi="Times New Roman" w:cs="Times New Roman"/>
-          <w:sz w:val="28"/>
-          <w:szCs w:val="28"/>
-          <w:lang w:val="ru-RU"/>
-        </w:rPr>
-        <w:t xml:space="preserve">Ладно, может, это какая-то связь </w:t>
-      </w:r>
-      <w:r>
-        <w:rPr>
-          <w:rFonts w:ascii="Times New Roman" w:hAnsi="Times New Roman" w:cs="Times New Roman"/>
-          <w:sz w:val="28"/>
-          <w:szCs w:val="28"/>
-          <w:lang w:val="ru-RU"/>
-        </w:rPr>
-        <w:t>с моим отцом. Забудем пока. Работать, работать, работать… Ни слова об участии в проекте “Гоблин”.</w:t>
-      </w:r>
-    </w:p>
-    <w:p>
-      <w:pPr>
-        <w:spacing w:after="0" w:line="360" w:lineRule="auto"/>
-        <w:ind w:firstLine="709"/>
-        <w:jc w:val="both"/>
-        <w:rPr>
-          <w:rFonts w:ascii="Times New Roman" w:hAnsi="Times New Roman" w:cs="Times New Roman"/>
-          <w:sz w:val="28"/>
-          <w:szCs w:val="28"/>
-          <w:lang w:val="ru-RU"/>
-        </w:rPr>
-      </w:pPr>
-      <w:r>
-        <w:rPr>
-          <w:rFonts w:ascii="Times New Roman" w:hAnsi="Times New Roman" w:cs="Times New Roman"/>
-          <w:sz w:val="28"/>
-          <w:szCs w:val="28"/>
-          <w:lang w:val="ru-RU"/>
-        </w:rPr>
-        <w:t>И в любом случае.</w:t>
-      </w:r>
-    </w:p>
-    <w:p>
-      <w:pPr>
-        <w:spacing w:after="0" w:line="360" w:lineRule="auto"/>
-        <w:ind w:firstLine="709"/>
-        <w:jc w:val="both"/>
-        <w:rPr>
-          <w:rFonts w:ascii="Times New Roman" w:hAnsi="Times New Roman" w:cs="Times New Roman"/>
-          <w:sz w:val="28"/>
-          <w:szCs w:val="28"/>
-          <w:lang w:val="ru-RU"/>
-        </w:rPr>
-      </w:pPr>
-      <w:r>
-        <w:rPr>
-          <w:rFonts w:ascii="Times New Roman" w:hAnsi="Times New Roman" w:cs="Times New Roman"/>
-          <w:sz w:val="28"/>
-          <w:szCs w:val="28"/>
-          <w:lang w:val="ru-RU"/>
-        </w:rPr>
-        <w:t>Кари, дай мне список людей, вовлеченных в проект “Гоблин”.</w:t>
-      </w:r>
-    </w:p>
-    <w:p>
-      <w:pPr>
-        <w:spacing w:after="0" w:line="360" w:lineRule="auto"/>
-        <w:ind w:firstLine="709"/>
-        <w:jc w:val="both"/>
-        <w:rPr>
-          <w:rFonts w:ascii="Times New Roman" w:hAnsi="Times New Roman" w:cs="Times New Roman"/>
-          <w:sz w:val="28"/>
-          <w:szCs w:val="28"/>
-          <w:lang w:val="ru-RU"/>
-        </w:rPr>
-      </w:pPr>
+        <w:t>. В общем, нет никог</w:t>
+      </w:r>
+      <w:r>
+        <w:rPr>
+          <w:rFonts w:ascii="Times New Roman" w:hAnsi="Times New Roman" w:cs="Times New Roman"/>
+          <w:sz w:val="28"/>
+          <w:szCs w:val="28"/>
+          <w:lang w:val="ru-RU"/>
+        </w:rPr>
+        <w:t>о, кто был бы похож на Дока Оку...</w:t>
+      </w:r>
+    </w:p>
+    <w:p>
+      <w:pPr>
+        <w:spacing w:after="0" w:line="360" w:lineRule="auto"/>
+        <w:ind w:firstLine="709"/>
+        <w:jc w:val="both"/>
+        <w:rPr>
+          <w:rFonts w:ascii="Times New Roman" w:hAnsi="Times New Roman" w:cs="Times New Roman"/>
+          <w:sz w:val="28"/>
+          <w:szCs w:val="28"/>
+          <w:lang w:val="ru-RU"/>
+        </w:rPr>
+      </w:pPr>
+      <w:r>
+        <w:rPr>
+          <w:rFonts w:ascii="Times New Roman" w:hAnsi="Times New Roman" w:cs="Times New Roman"/>
+          <w:sz w:val="28"/>
+          <w:szCs w:val="28"/>
+          <w:lang w:val="ru-RU"/>
+        </w:rPr>
+        <w:t>Хм...</w:t>
+      </w:r>
+      <w:r>
+        <w:rPr>
+          <w:rFonts w:ascii="Times New Roman" w:hAnsi="Times New Roman" w:cs="Times New Roman"/>
+          <w:sz w:val="28"/>
+          <w:szCs w:val="28"/>
+          <w:lang w:val="ru-RU"/>
+        </w:rPr>
+        <w:t xml:space="preserve"> ну, можно и фотографии заменить, - вдруг вылупился мой внутренний Норман Осборн.</w:t>
+      </w:r>
+    </w:p>
+    <w:p>
+      <w:pPr>
+        <w:spacing w:after="0" w:line="360" w:lineRule="auto"/>
+        <w:ind w:firstLine="709"/>
+        <w:jc w:val="both"/>
+        <w:rPr>
+          <w:rFonts w:ascii="Times New Roman" w:hAnsi="Times New Roman" w:cs="Times New Roman"/>
+          <w:sz w:val="28"/>
+          <w:szCs w:val="28"/>
+          <w:lang w:val="ru-RU"/>
+        </w:rPr>
+      </w:pPr>
+      <w:r>
+        <w:rPr>
+          <w:rFonts w:ascii="Times New Roman" w:hAnsi="Times New Roman" w:cs="Times New Roman"/>
+          <w:sz w:val="28"/>
+          <w:szCs w:val="28"/>
+          <w:lang w:val="ru-RU"/>
+        </w:rPr>
+        <w:lastRenderedPageBreak/>
+        <w:t>Да, ты може</w:t>
+      </w:r>
       <w:bookmarkStart w:id="0" w:name="_GoBack"/>
-      <w:r>
-        <w:rPr>
-          <w:rFonts w:ascii="Times New Roman" w:hAnsi="Times New Roman" w:cs="Times New Roman"/>
-          <w:sz w:val="28"/>
-          <w:szCs w:val="28"/>
-          <w:lang w:val="ru-RU"/>
-        </w:rPr>
-        <w:t xml:space="preserve">Всего тридцать семь человек. Среди них нет ни Отто </w:t>
-      </w:r>
-      <w:proofErr w:type="spellStart"/>
-      <w:r>
-        <w:rPr>
-          <w:rFonts w:ascii="Times New Roman" w:hAnsi="Times New Roman" w:cs="Times New Roman"/>
-          <w:sz w:val="28"/>
-          <w:szCs w:val="28"/>
-          <w:lang w:val="ru-RU"/>
-        </w:rPr>
-        <w:t>Октавиуса</w:t>
-      </w:r>
-      <w:proofErr w:type="spellEnd"/>
-      <w:r>
-        <w:rPr>
-          <w:rFonts w:ascii="Times New Roman" w:hAnsi="Times New Roman" w:cs="Times New Roman"/>
-          <w:sz w:val="28"/>
-          <w:szCs w:val="28"/>
-          <w:lang w:val="ru-RU"/>
-        </w:rPr>
-        <w:t xml:space="preserve">, ни </w:t>
-      </w:r>
       <w:bookmarkEnd w:id="0"/>
       <w:r>
         <w:rPr>
@@ -1201,71 +1406,7 @@
           <w:szCs w:val="28"/>
           <w:lang w:val="ru-RU"/>
         </w:rPr>
-        <w:t xml:space="preserve">Гюнтера </w:t>
-      </w:r>
-      <w:proofErr w:type="spellStart"/>
-      <w:r>
-        <w:rPr>
-          <w:rFonts w:ascii="Times New Roman" w:hAnsi="Times New Roman" w:cs="Times New Roman"/>
-          <w:sz w:val="28"/>
-          <w:szCs w:val="28"/>
-          <w:lang w:val="ru-RU"/>
-        </w:rPr>
-        <w:t>Фортефлиха</w:t>
-      </w:r>
-      <w:proofErr w:type="spellEnd"/>
-      <w:r>
-        <w:rPr>
-          <w:rFonts w:ascii="Times New Roman" w:hAnsi="Times New Roman" w:cs="Times New Roman"/>
-          <w:sz w:val="28"/>
-          <w:szCs w:val="28"/>
-          <w:lang w:val="ru-RU"/>
-        </w:rPr>
-        <w:t>. В общем, нет никого, кто был бы похож на Дока Оку…</w:t>
-      </w:r>
-    </w:p>
-    <w:p>
-      <w:pPr>
-        <w:spacing w:after="0" w:line="360" w:lineRule="auto"/>
-        <w:ind w:firstLine="709"/>
-        <w:jc w:val="both"/>
-        <w:rPr>
-          <w:rFonts w:ascii="Times New Roman" w:hAnsi="Times New Roman" w:cs="Times New Roman"/>
-          <w:sz w:val="28"/>
-          <w:szCs w:val="28"/>
-          <w:lang w:val="ru-RU"/>
-        </w:rPr>
-      </w:pPr>
-      <w:r>
-        <w:rPr>
-          <w:rFonts w:ascii="Times New Roman" w:hAnsi="Times New Roman" w:cs="Times New Roman"/>
-          <w:sz w:val="28"/>
-          <w:szCs w:val="28"/>
-          <w:lang w:val="ru-RU"/>
-        </w:rPr>
-        <w:t>Хм… ну, можно и фотографии заменить, - вдруг вылупился мой внутренний Норман Осборн.</w:t>
-      </w:r>
-    </w:p>
-    <w:p>
-      <w:pPr>
-        <w:spacing w:after="0" w:line="360" w:lineRule="auto"/>
-        <w:ind w:firstLine="709"/>
-        <w:jc w:val="both"/>
-        <w:rPr>
-          <w:rFonts w:ascii="Times New Roman" w:hAnsi="Times New Roman" w:cs="Times New Roman"/>
-          <w:sz w:val="28"/>
-          <w:szCs w:val="28"/>
-          <w:lang w:val="ru-RU"/>
-        </w:rPr>
-      </w:pPr>
-      <w:r>
-        <w:rPr>
-          <w:rFonts w:ascii="Times New Roman" w:hAnsi="Times New Roman" w:cs="Times New Roman"/>
-          <w:sz w:val="28"/>
-          <w:szCs w:val="28"/>
-          <w:lang w:val="ru-RU"/>
-        </w:rPr>
-        <w:t>Да, ты можешь. Но почему такие проблемы? Также четко видно, кто за что отвечает.</w:t>
+        <w:t>шь. Но почему такие проблемы? Также четко видно, кто за что отвечает.</w:t>
       </w:r>
     </w:p>
     <w:p>
@@ -1423,7 +1564,6 @@
     <w:lsdException w:name="HTML Sample" w:semiHidden="1" w:unhideWhenUsed="1"/>
     <w:lsdException w:name="HTML Typewriter" w:semiHidden="1" w:unhideWhenUsed="1"/>
     <w:lsdException w:name="HTML Variable" w:semiHidden="1" w:unhideWhenUsed="1"/>
-    <w:lsdException w:name="Normal Table" w:semiHidden="1" w:unhideWhenUsed="1"/>
     <w:lsdException w:name="annotation subject" w:semiHidden="1" w:unhideWhenUsed="1"/>
     <w:lsdException w:name="No List" w:semiHidden="1" w:unhideWhenUsed="1"/>
     <w:lsdException w:name="Outline List 1" w:semiHidden="1" w:unhideWhenUsed="1"/>
@@ -1467,10 +1607,8 @@
     <w:lsdException w:name="Table Elegant" w:semiHidden="1" w:unhideWhenUsed="1"/>
     <w:lsdException w:name="Table Professional" w:semiHidden="1" w:unhideWhenUsed="1"/>
     <w:lsdException w:name="Table Subtle 1" w:semiHidden="1" w:unhideWhenUsed="1"/>
-    <w:lsdException w:name="Table Subtle 2" w:semiHidden="1" w:unhideWhenUsed="1"/>
     <w:lsdException w:name="Table Web 1" w:semiHidden="1" w:unhideWhenUsed="1"/>
     <w:lsdException w:name="Table Web 2" w:semiHidden="1" w:unhideWhenUsed="1"/>
-    <w:lsdException w:name="Table Web 3" w:semiHidden="1" w:unhideWhenUsed="1"/>
     <w:lsdException w:name="Balloon Text" w:semiHidden="1" w:unhideWhenUsed="1"/>
     <w:lsdException w:name="Table Grid" w:uiPriority="39"/>
     <w:lsdException w:name="Table Theme" w:semiHidden="1" w:unhideWhenUsed="1"/>

</xml_diff>

<commit_message>
Sending LR2 try 3
</commit_message>
<xml_diff>
--- a/LR2/28.docx
+++ b/LR2/28.docx
@@ -129,7 +129,7 @@
           <w:szCs w:val="28"/>
           <w:lang w:val="ru-RU"/>
         </w:rPr>
-        <w:t xml:space="preserve"> Что-то мне напоминает...</w:t>
+        <w:t>Что-то мне напоминает...</w:t>
       </w:r>
     </w:p>
     <w:p>
@@ -246,7 +246,7 @@
           <w:szCs w:val="28"/>
           <w:lang w:val="ru-RU"/>
         </w:rPr>
-        <w:t>Читаю по диагонали, стараясь уловить главное. Оказалось, еще много.</w:t>
+        <w:t>Читаю</w:t>
       </w:r>
       <w:r>
         <w:rPr>
@@ -264,26 +264,57 @@
           <w:szCs w:val="28"/>
           <w:lang w:val="ru-RU"/>
         </w:rPr>
+        <w:t>по</w:t>
+      </w:r>
+      <w:r>
+        <w:rPr>
+          <w:rFonts w:ascii="Times New Roman" w:hAnsi="Times New Roman" w:cs="Times New Roman"/>
+          <w:sz w:val="28"/>
+          <w:szCs w:val="28"/>
+          <w:lang w:val="ru-RU"/>
+        </w:rPr>
+        <w:t xml:space="preserve"> </w:t>
+      </w:r>
+      <w:r>
+        <w:rPr>
+          <w:rFonts w:ascii="Times New Roman" w:hAnsi="Times New Roman" w:cs="Times New Roman"/>
+          <w:sz w:val="28"/>
+          <w:szCs w:val="28"/>
+          <w:lang w:val="ru-RU"/>
+        </w:rPr>
+        <w:t>диагонали, стараясь уловить главное. Оказалось, еще много.</w:t>
+      </w:r>
+      <w:r>
+        <w:rPr>
+          <w:rFonts w:ascii="Times New Roman" w:hAnsi="Times New Roman" w:cs="Times New Roman"/>
+          <w:sz w:val="28"/>
+          <w:szCs w:val="28"/>
+          <w:lang w:val="ru-RU"/>
+        </w:rPr>
+        <w:t xml:space="preserve"> </w:t>
+      </w:r>
+      <w:r>
+        <w:rPr>
+          <w:rFonts w:ascii="Times New Roman" w:hAnsi="Times New Roman" w:cs="Times New Roman"/>
+          <w:sz w:val="28"/>
+          <w:szCs w:val="28"/>
+          <w:lang w:val="ru-RU"/>
+        </w:rPr>
         <w:t>Очевидно, мне никогда не суждено все понять, слишком уж там все сложно и заумно.</w:t>
       </w:r>
-      <w:r>
-        <w:rPr>
-          <w:rFonts w:ascii="Times New Roman" w:hAnsi="Times New Roman" w:cs="Times New Roman"/>
-          <w:sz w:val="28"/>
-          <w:szCs w:val="28"/>
-          <w:lang w:val="ru-RU"/>
-        </w:rPr>
-        <w:br/>
-      </w:r>
-      <w:r>
-        <w:rPr>
-          <w:rFonts w:ascii="Times New Roman" w:hAnsi="Times New Roman" w:cs="Times New Roman"/>
-          <w:sz w:val="28"/>
-          <w:szCs w:val="28"/>
-          <w:lang w:val="ru-RU"/>
-        </w:rPr>
-        <w:t xml:space="preserve">          </w:t>
-      </w:r>
+    </w:p>
+    <w:p>
+      <w:pPr>
+        <w:spacing w:after="0" w:line="360" w:lineRule="auto"/>
+        <w:ind w:firstLine="709"/>
+        <w:jc w:val="both"/>
+        <w:rPr>
+          <w:rFonts w:ascii="Times New Roman" w:hAnsi="Times New Roman" w:cs="Times New Roman"/>
+          <w:sz w:val="28"/>
+          <w:szCs w:val="28"/>
+          <w:lang w:val="ru-RU"/>
+        </w:rPr>
+      </w:pPr>
       <w:r>
         <w:rPr>
           <w:rFonts w:ascii="Times New Roman" w:hAnsi="Times New Roman" w:cs="Times New Roman"/>
@@ -311,7 +342,25 @@
           <w:szCs w:val="28"/>
           <w:lang w:val="ru-RU"/>
         </w:rPr>
-        <w:t>, было просто необходимо. Оказалось, он не достиг своей цели. Лучшими его результатами были успешные эксперименты на животных, и это при том, что в восьми из десяти случаев животные погибали.</w:t>
+        <w:t xml:space="preserve">, было просто необходимо. Оказалось, </w:t>
+      </w:r>
+      <w:r>
+        <w:rPr>
+          <w:rFonts w:ascii="Times New Roman" w:hAnsi="Times New Roman" w:cs="Times New Roman"/>
+          <w:sz w:val="28"/>
+          <w:szCs w:val="28"/>
+          <w:lang w:val="ru-RU"/>
+        </w:rPr>
+        <w:t xml:space="preserve">что </w:t>
+      </w:r>
+      <w:r>
+        <w:rPr>
+          <w:rFonts w:ascii="Times New Roman" w:hAnsi="Times New Roman" w:cs="Times New Roman"/>
+          <w:sz w:val="28"/>
+          <w:szCs w:val="28"/>
+          <w:lang w:val="ru-RU"/>
+        </w:rPr>
+        <w:t>он не достиг своей цели. Лучшими его результатами были успешные эксперименты на животных, и это при том, что в восьми из десяти случаев животные погибали.</w:t>
       </w:r>
     </w:p>
     <w:p>
@@ -413,7 +462,16 @@
           <w:szCs w:val="28"/>
           <w:lang w:val="ru-RU"/>
         </w:rPr>
-        <w:t>а, а морская свинка моего отца -</w:t>
+        <w:t xml:space="preserve">а, а морская свинка моего отца </w:t>
+      </w:r>
+      <w:r>
+        <w:rPr>
+          <w:rFonts w:ascii="Times New Roman" w:hAnsi="Times New Roman" w:cs="Times New Roman"/>
+          <w:sz w:val="28"/>
+          <w:szCs w:val="28"/>
+          <w:lang w:val="ru-RU"/>
+        </w:rPr>
+        <w:t>-</w:t>
       </w:r>
       <w:r>
         <w:rPr>
@@ -539,7 +597,25 @@
           <w:szCs w:val="28"/>
           <w:lang w:val="ru-RU"/>
         </w:rPr>
-        <w:t xml:space="preserve">Сотрудник по имени “Отто </w:t>
+        <w:t xml:space="preserve">Сотрудник по имени </w:t>
+      </w:r>
+      <w:r>
+        <w:rPr>
+          <w:rFonts w:ascii="Times New Roman" w:hAnsi="Times New Roman" w:cs="Times New Roman"/>
+          <w:sz w:val="28"/>
+          <w:szCs w:val="28"/>
+          <w:lang w:val="ru-RU"/>
+        </w:rPr>
+        <w:t>"</w:t>
+      </w:r>
+      <w:r>
+        <w:rPr>
+          <w:rFonts w:ascii="Times New Roman" w:hAnsi="Times New Roman" w:cs="Times New Roman"/>
+          <w:sz w:val="28"/>
+          <w:szCs w:val="28"/>
+          <w:lang w:val="ru-RU"/>
+        </w:rPr>
+        <w:t xml:space="preserve">Отто </w:t>
       </w:r>
       <w:proofErr w:type="spellStart"/>
       <w:r>
@@ -559,7 +635,16 @@
           <w:szCs w:val="28"/>
           <w:lang w:val="ru-RU"/>
         </w:rPr>
-        <w:t xml:space="preserve">” не был найден в базе данных сотрудников </w:t>
+        <w:t>"</w:t>
+      </w:r>
+      <w:r>
+        <w:rPr>
+          <w:rFonts w:ascii="Times New Roman" w:hAnsi="Times New Roman" w:cs="Times New Roman"/>
+          <w:sz w:val="28"/>
+          <w:szCs w:val="28"/>
+          <w:lang w:val="ru-RU"/>
+        </w:rPr>
+        <w:t xml:space="preserve"> не был найден в базе данных сотрудников </w:t>
       </w:r>
       <w:proofErr w:type="spellStart"/>
       <w:r>
@@ -654,19 +739,43 @@
           <w:szCs w:val="28"/>
           <w:lang w:val="ru-RU"/>
         </w:rPr>
-        <w:t xml:space="preserve">Поиск в Интернете: “Отто Октавий. </w:t>
-      </w:r>
-      <w:proofErr w:type="gramStart"/>
-      <w:r>
-        <w:rPr>
-          <w:rFonts w:ascii="Times New Roman" w:hAnsi="Times New Roman" w:cs="Times New Roman"/>
-          <w:sz w:val="28"/>
-          <w:szCs w:val="28"/>
-          <w:lang w:val="ru-RU"/>
-        </w:rPr>
-        <w:t>Фото..</w:t>
-      </w:r>
-      <w:proofErr w:type="gramEnd"/>
+        <w:t xml:space="preserve">Поиск в Интернете: </w:t>
+      </w:r>
+      <w:r>
+        <w:rPr>
+          <w:rFonts w:ascii="Times New Roman" w:hAnsi="Times New Roman" w:cs="Times New Roman"/>
+          <w:sz w:val="28"/>
+          <w:szCs w:val="28"/>
+          <w:lang w:val="ru-RU"/>
+        </w:rPr>
+        <w:t>"</w:t>
+      </w:r>
+      <w:r>
+        <w:rPr>
+          <w:rFonts w:ascii="Times New Roman" w:hAnsi="Times New Roman" w:cs="Times New Roman"/>
+          <w:sz w:val="28"/>
+          <w:szCs w:val="28"/>
+          <w:lang w:val="ru-RU"/>
+        </w:rPr>
+        <w:t>Отто Октавий. Фото.</w:t>
+      </w:r>
+      <w:r>
+        <w:rPr>
+          <w:rFonts w:ascii="Times New Roman" w:hAnsi="Times New Roman" w:cs="Times New Roman"/>
+          <w:sz w:val="28"/>
+          <w:szCs w:val="28"/>
+        </w:rPr>
+        <w:t>"</w:t>
+      </w:r>
+      <w:r>
+        <w:rPr>
+          <w:rFonts w:ascii="Times New Roman" w:hAnsi="Times New Roman" w:cs="Times New Roman"/>
+          <w:sz w:val="28"/>
+          <w:szCs w:val="28"/>
+          <w:lang w:val="ru-RU"/>
+        </w:rPr>
+        <w:t>.</w:t>
+      </w:r>
     </w:p>
     <w:p>
       <w:pPr>
@@ -997,7 +1106,25 @@
           <w:szCs w:val="28"/>
           <w:lang w:val="ru-RU"/>
         </w:rPr>
-        <w:t xml:space="preserve">Данные о сотруднике “Гюнтер </w:t>
+        <w:t xml:space="preserve">Данные о сотруднике </w:t>
+      </w:r>
+      <w:r>
+        <w:rPr>
+          <w:rFonts w:ascii="Times New Roman" w:hAnsi="Times New Roman" w:cs="Times New Roman"/>
+          <w:sz w:val="28"/>
+          <w:szCs w:val="28"/>
+          <w:lang w:val="ru-RU"/>
+        </w:rPr>
+        <w:t>"</w:t>
+      </w:r>
+      <w:r>
+        <w:rPr>
+          <w:rFonts w:ascii="Times New Roman" w:hAnsi="Times New Roman" w:cs="Times New Roman"/>
+          <w:sz w:val="28"/>
+          <w:szCs w:val="28"/>
+          <w:lang w:val="ru-RU"/>
+        </w:rPr>
+        <w:t xml:space="preserve">Гюнтер </w:t>
       </w:r>
       <w:proofErr w:type="spellStart"/>
       <w:r>
@@ -1017,29 +1144,63 @@
           <w:szCs w:val="28"/>
           <w:lang w:val="ru-RU"/>
         </w:rPr>
-        <w:t>”.</w:t>
-      </w:r>
-    </w:p>
-    <w:p>
-      <w:pPr>
-        <w:spacing w:after="0" w:line="360" w:lineRule="auto"/>
-        <w:ind w:firstLine="709"/>
-        <w:jc w:val="both"/>
-        <w:rPr>
-          <w:rFonts w:ascii="Times New Roman" w:hAnsi="Times New Roman" w:cs="Times New Roman"/>
-          <w:sz w:val="28"/>
-          <w:szCs w:val="28"/>
-          <w:lang w:val="ru-RU"/>
-        </w:rPr>
-      </w:pPr>
-      <w:r>
-        <w:rPr>
-          <w:rFonts w:ascii="Times New Roman" w:hAnsi="Times New Roman" w:cs="Times New Roman"/>
-          <w:sz w:val="28"/>
-          <w:szCs w:val="28"/>
-          <w:lang w:val="ru-RU"/>
-        </w:rPr>
-        <w:t>“Гюнтер Превосходный”. Ой.</w:t>
+        <w:t>"</w:t>
+      </w:r>
+      <w:r>
+        <w:rPr>
+          <w:rFonts w:ascii="Times New Roman" w:hAnsi="Times New Roman" w:cs="Times New Roman"/>
+          <w:sz w:val="28"/>
+          <w:szCs w:val="28"/>
+          <w:lang w:val="ru-RU"/>
+        </w:rPr>
+        <w:t>.</w:t>
+      </w:r>
+    </w:p>
+    <w:p>
+      <w:pPr>
+        <w:spacing w:after="0" w:line="360" w:lineRule="auto"/>
+        <w:ind w:firstLine="709"/>
+        <w:jc w:val="both"/>
+        <w:rPr>
+          <w:rFonts w:ascii="Times New Roman" w:hAnsi="Times New Roman" w:cs="Times New Roman"/>
+          <w:sz w:val="28"/>
+          <w:szCs w:val="28"/>
+          <w:lang w:val="ru-RU"/>
+        </w:rPr>
+      </w:pPr>
+      <w:r>
+        <w:rPr>
+          <w:rFonts w:ascii="Times New Roman" w:hAnsi="Times New Roman" w:cs="Times New Roman"/>
+          <w:sz w:val="28"/>
+          <w:szCs w:val="28"/>
+        </w:rPr>
+        <w:t>"</w:t>
+      </w:r>
+      <w:r>
+        <w:rPr>
+          <w:rFonts w:ascii="Times New Roman" w:hAnsi="Times New Roman" w:cs="Times New Roman"/>
+          <w:sz w:val="28"/>
+          <w:szCs w:val="28"/>
+          <w:lang w:val="ru-RU"/>
+        </w:rPr>
+        <w:t>Гюнтер Превосходный</w:t>
+      </w:r>
+      <w:r>
+        <w:rPr>
+          <w:rFonts w:ascii="Times New Roman" w:hAnsi="Times New Roman" w:cs="Times New Roman"/>
+          <w:sz w:val="28"/>
+          <w:szCs w:val="28"/>
+        </w:rPr>
+        <w:t>"</w:t>
+      </w:r>
+      <w:r>
+        <w:rPr>
+          <w:rFonts w:ascii="Times New Roman" w:hAnsi="Times New Roman" w:cs="Times New Roman"/>
+          <w:sz w:val="28"/>
+          <w:szCs w:val="28"/>
+          <w:lang w:val="ru-RU"/>
+        </w:rPr>
+        <w:t>. Ой.</w:t>
       </w:r>
     </w:p>
     <w:p>
@@ -1179,7 +1340,41 @@
           <w:szCs w:val="28"/>
           <w:lang w:val="ru-RU"/>
         </w:rPr>
-        <w:t xml:space="preserve"> Ни слова об участии в проекте “Гоблин”.</w:t>
+        <w:t xml:space="preserve"> Ни слова об участии в проекте </w:t>
+      </w:r>
+      <w:r>
+        <w:rPr>
+          <w:rFonts w:ascii="Times New Roman" w:hAnsi="Times New Roman" w:cs="Times New Roman"/>
+          <w:sz w:val="28"/>
+          <w:szCs w:val="28"/>
+        </w:rPr>
+        <w:t>"</w:t>
+      </w:r>
+      <w:r>
+        <w:rPr>
+          <w:rFonts w:ascii="Times New Roman" w:hAnsi="Times New Roman" w:cs="Times New Roman"/>
+          <w:sz w:val="28"/>
+          <w:szCs w:val="28"/>
+          <w:lang w:val="ru-RU"/>
+        </w:rPr>
+        <w:t>Гоблин</w:t>
+      </w:r>
+      <w:r>
+        <w:rPr>
+          <w:rFonts w:ascii="Times New Roman" w:hAnsi="Times New Roman" w:cs="Times New Roman"/>
+          <w:sz w:val="28"/>
+          <w:szCs w:val="28"/>
+        </w:rPr>
+        <w:t>"</w:t>
+      </w:r>
+      <w:r>
+        <w:rPr>
+          <w:rFonts w:ascii="Times New Roman" w:hAnsi="Times New Roman" w:cs="Times New Roman"/>
+          <w:sz w:val="28"/>
+          <w:szCs w:val="28"/>
+          <w:lang w:val="ru-RU"/>
+        </w:rPr>
+        <w:t>.</w:t>
       </w:r>
     </w:p>
     <w:p>
@@ -1242,7 +1437,7 @@
           <w:szCs w:val="28"/>
           <w:lang w:val="ru-RU"/>
         </w:rPr>
-        <w:t>“</w:t>
+        <w:t>"</w:t>
       </w:r>
       <w:r>
         <w:rPr>
@@ -1261,7 +1456,7 @@
           <w:szCs w:val="28"/>
           <w:lang w:val="ru-RU"/>
         </w:rPr>
-        <w:t>”</w:t>
+        <w:t>"</w:t>
       </w:r>
       <w:r>
         <w:rPr>
@@ -1395,41 +1590,28 @@
           <w:lang w:val="ru-RU"/>
         </w:rPr>
         <w:lastRenderedPageBreak/>
-        <w:t>Да, ты може</w:t>
+        <w:t>Да, ты можешь. Но почему такие проблемы?</w:t>
+      </w:r>
+      <w:r>
+        <w:rPr>
+          <w:rFonts w:ascii="Times New Roman" w:hAnsi="Times New Roman" w:cs="Times New Roman"/>
+          <w:sz w:val="28"/>
+          <w:szCs w:val="28"/>
+          <w:lang w:val="ru-RU"/>
+        </w:rPr>
+        <w:t xml:space="preserve"> </w:t>
+      </w:r>
+      <w:r>
+        <w:rPr>
+          <w:rFonts w:ascii="Times New Roman" w:hAnsi="Times New Roman" w:cs="Times New Roman"/>
+          <w:sz w:val="28"/>
+          <w:szCs w:val="28"/>
+          <w:lang w:val="ru-RU"/>
+        </w:rPr>
+        <w:t>Также четко видно, кто за что отвечает.</w:t>
       </w:r>
       <w:bookmarkStart w:id="0" w:name="_GoBack"/>
       <w:bookmarkEnd w:id="0"/>
-      <w:r>
-        <w:rPr>
-          <w:rFonts w:ascii="Times New Roman" w:hAnsi="Times New Roman" w:cs="Times New Roman"/>
-          <w:sz w:val="28"/>
-          <w:szCs w:val="28"/>
-          <w:lang w:val="ru-RU"/>
-        </w:rPr>
-        <w:t>шь. Но почему такие проблемы? Также четко видно, кто за что отвечает.</w:t>
-      </w:r>
-    </w:p>
-    <w:p>
-      <w:pPr>
-        <w:spacing w:after="0" w:line="360" w:lineRule="auto"/>
-        <w:ind w:firstLine="709"/>
-        <w:jc w:val="both"/>
-        <w:rPr>
-          <w:rFonts w:ascii="Times New Roman" w:hAnsi="Times New Roman" w:cs="Times New Roman"/>
-          <w:sz w:val="28"/>
-          <w:szCs w:val="28"/>
-          <w:lang w:val="ru-RU"/>
-        </w:rPr>
-      </w:pPr>
-      <w:r>
-        <w:rPr>
-          <w:rFonts w:ascii="Times New Roman" w:hAnsi="Times New Roman" w:cs="Times New Roman"/>
-          <w:sz w:val="28"/>
-          <w:szCs w:val="28"/>
-          <w:lang w:val="ru-RU"/>
-        </w:rPr>
-        <w:br/>
-      </w:r>
     </w:p>
     <w:sectPr>
       <w:pgSz w:w="12240" w:h="15840"/>
@@ -1564,6 +1746,7 @@
     <w:lsdException w:name="HTML Sample" w:semiHidden="1" w:unhideWhenUsed="1"/>
     <w:lsdException w:name="HTML Typewriter" w:semiHidden="1" w:unhideWhenUsed="1"/>
     <w:lsdException w:name="HTML Variable" w:semiHidden="1" w:unhideWhenUsed="1"/>
+    <w:lsdException w:name="Normal Table" w:semiHidden="1" w:unhideWhenUsed="1"/>
     <w:lsdException w:name="annotation subject" w:semiHidden="1" w:unhideWhenUsed="1"/>
     <w:lsdException w:name="No List" w:semiHidden="1" w:unhideWhenUsed="1"/>
     <w:lsdException w:name="Outline List 1" w:semiHidden="1" w:unhideWhenUsed="1"/>
@@ -1607,8 +1790,10 @@
     <w:lsdException w:name="Table Elegant" w:semiHidden="1" w:unhideWhenUsed="1"/>
     <w:lsdException w:name="Table Professional" w:semiHidden="1" w:unhideWhenUsed="1"/>
     <w:lsdException w:name="Table Subtle 1" w:semiHidden="1" w:unhideWhenUsed="1"/>
+    <w:lsdException w:name="Table Subtle 2" w:semiHidden="1" w:unhideWhenUsed="1"/>
     <w:lsdException w:name="Table Web 1" w:semiHidden="1" w:unhideWhenUsed="1"/>
     <w:lsdException w:name="Table Web 2" w:semiHidden="1" w:unhideWhenUsed="1"/>
+    <w:lsdException w:name="Table Web 3" w:semiHidden="1" w:unhideWhenUsed="1"/>
     <w:lsdException w:name="Balloon Text" w:semiHidden="1" w:unhideWhenUsed="1"/>
     <w:lsdException w:name="Table Grid" w:uiPriority="39"/>
     <w:lsdException w:name="Table Theme" w:semiHidden="1" w:unhideWhenUsed="1"/>

</xml_diff>

<commit_message>
Sending LR2 try 4
</commit_message>
<xml_diff>
--- a/LR2/28.docx
+++ b/LR2/28.docx
@@ -129,6 +129,15 @@
           <w:szCs w:val="28"/>
           <w:lang w:val="ru-RU"/>
         </w:rPr>
+        <w:t xml:space="preserve"> </w:t>
+      </w:r>
+      <w:r>
+        <w:rPr>
+          <w:rFonts w:ascii="Times New Roman" w:hAnsi="Times New Roman" w:cs="Times New Roman"/>
+          <w:sz w:val="28"/>
+          <w:szCs w:val="28"/>
+          <w:lang w:val="ru-RU"/>
+        </w:rPr>
         <w:t>Что-то мне напоминает...</w:t>
       </w:r>
     </w:p>
@@ -462,7 +471,7 @@
           <w:szCs w:val="28"/>
           <w:lang w:val="ru-RU"/>
         </w:rPr>
-        <w:t xml:space="preserve">а, а морская свинка моего отца </w:t>
+        <w:t>а, а морская свинка моего отца</w:t>
       </w:r>
       <w:r>
         <w:rPr>
@@ -480,7 +489,7 @@
           <w:szCs w:val="28"/>
           <w:lang w:val="ru-RU"/>
         </w:rPr>
-        <w:t xml:space="preserve"> нет</w:t>
+        <w:t>нет</w:t>
       </w:r>
       <w:r>
         <w:rPr>
@@ -513,6 +522,8 @@
         </w:rPr>
         <w:t>А тут тупик.</w:t>
       </w:r>
+      <w:bookmarkStart w:id="0" w:name="_GoBack"/>
+      <w:bookmarkEnd w:id="0"/>
     </w:p>
     <w:p>
       <w:pPr>
@@ -764,6 +775,7 @@
           <w:rFonts w:ascii="Times New Roman" w:hAnsi="Times New Roman" w:cs="Times New Roman"/>
           <w:sz w:val="28"/>
           <w:szCs w:val="28"/>
+          <w:lang w:val="ru-RU"/>
         </w:rPr>
         <w:t>"</w:t>
       </w:r>
@@ -1173,6 +1185,7 @@
           <w:rFonts w:ascii="Times New Roman" w:hAnsi="Times New Roman" w:cs="Times New Roman"/>
           <w:sz w:val="28"/>
           <w:szCs w:val="28"/>
+          <w:lang w:val="ru-RU"/>
         </w:rPr>
         <w:t>"</w:t>
       </w:r>
@@ -1190,6 +1203,7 @@
           <w:rFonts w:ascii="Times New Roman" w:hAnsi="Times New Roman" w:cs="Times New Roman"/>
           <w:sz w:val="28"/>
           <w:szCs w:val="28"/>
+          <w:lang w:val="ru-RU"/>
         </w:rPr>
         <w:t>"</w:t>
       </w:r>
@@ -1347,6 +1361,7 @@
           <w:rFonts w:ascii="Times New Roman" w:hAnsi="Times New Roman" w:cs="Times New Roman"/>
           <w:sz w:val="28"/>
           <w:szCs w:val="28"/>
+          <w:lang w:val="ru-RU"/>
         </w:rPr>
         <w:t>"</w:t>
       </w:r>
@@ -1364,6 +1379,7 @@
           <w:rFonts w:ascii="Times New Roman" w:hAnsi="Times New Roman" w:cs="Times New Roman"/>
           <w:sz w:val="28"/>
           <w:szCs w:val="28"/>
+          <w:lang w:val="ru-RU"/>
         </w:rPr>
         <w:t>"</w:t>
       </w:r>
@@ -1610,8 +1626,6 @@
         </w:rPr>
         <w:t>Также четко видно, кто за что отвечает.</w:t>
       </w:r>
-      <w:bookmarkStart w:id="0" w:name="_GoBack"/>
-      <w:bookmarkEnd w:id="0"/>
     </w:p>
     <w:sectPr>
       <w:pgSz w:w="12240" w:h="15840"/>

</xml_diff>

<commit_message>
Sending LR2 try 5
</commit_message>
<xml_diff>
--- a/LR2/28.docx
+++ b/LR2/28.docx
@@ -138,7 +138,34 @@
           <w:szCs w:val="28"/>
           <w:lang w:val="ru-RU"/>
         </w:rPr>
-        <w:t>Что-то мне напоминает...</w:t>
+        <w:t>Что-то мне</w:t>
+      </w:r>
+      <w:r>
+        <w:rPr>
+          <w:rFonts w:ascii="Times New Roman" w:hAnsi="Times New Roman" w:cs="Times New Roman"/>
+          <w:sz w:val="28"/>
+          <w:szCs w:val="28"/>
+          <w:lang w:val="ru-RU"/>
+        </w:rPr>
+        <w:t xml:space="preserve"> </w:t>
+      </w:r>
+      <w:r>
+        <w:rPr>
+          <w:rFonts w:ascii="Times New Roman" w:hAnsi="Times New Roman" w:cs="Times New Roman"/>
+          <w:sz w:val="28"/>
+          <w:szCs w:val="28"/>
+          <w:lang w:val="ru-RU"/>
+        </w:rPr>
+        <w:t>это</w:t>
+      </w:r>
+      <w:r>
+        <w:rPr>
+          <w:rFonts w:ascii="Times New Roman" w:hAnsi="Times New Roman" w:cs="Times New Roman"/>
+          <w:sz w:val="28"/>
+          <w:szCs w:val="28"/>
+          <w:lang w:val="ru-RU"/>
+        </w:rPr>
+        <w:t xml:space="preserve"> напоминает...</w:t>
       </w:r>
     </w:p>
     <w:p>
@@ -442,7 +469,34 @@
           <w:szCs w:val="28"/>
           <w:lang w:val="ru-RU"/>
         </w:rPr>
-        <w:t xml:space="preserve">Хороший. Имеются ли данные об изменениях в организме подопытных? Ой! Простое повышение уровня регенерации клеток более чем на триста процентов чего-то стоит! Прирост физических параметров тоже колоссальный. Изменения, вызванные Гоблином, рядом с этими данными кажутся откровенно блеклыми. Если, конечно, не учитывать, что морская свинка </w:t>
+        <w:t>Хороший</w:t>
+      </w:r>
+      <w:r>
+        <w:rPr>
+          <w:rFonts w:ascii="Times New Roman" w:hAnsi="Times New Roman" w:cs="Times New Roman"/>
+          <w:sz w:val="28"/>
+          <w:szCs w:val="28"/>
+          <w:lang w:val="ru-RU"/>
+        </w:rPr>
+        <w:t>. Имеются ли данные об изменениях в организме подопытных</w:t>
+      </w:r>
+      <w:r>
+        <w:rPr>
+          <w:rFonts w:ascii="Times New Roman" w:hAnsi="Times New Roman" w:cs="Times New Roman"/>
+          <w:sz w:val="28"/>
+          <w:szCs w:val="28"/>
+          <w:lang w:val="ru-RU"/>
+        </w:rPr>
+        <w:t>?</w:t>
+      </w:r>
+      <w:r>
+        <w:rPr>
+          <w:rFonts w:ascii="Times New Roman" w:hAnsi="Times New Roman" w:cs="Times New Roman"/>
+          <w:sz w:val="28"/>
+          <w:szCs w:val="28"/>
+          <w:lang w:val="ru-RU"/>
+        </w:rPr>
+        <w:t xml:space="preserve"> Ой! Простое повышение уровня регенерации клеток более чем на триста процентов чего-то стоит! Прирост физических параметров тоже колоссальный. Изменения, вызванные Гоблином, рядом с этими данными кажутся откровенно блеклыми. Если, конечно, не учитывать, что морская свинка </w:t>
       </w:r>
       <w:proofErr w:type="spellStart"/>
       <w:r>
@@ -462,68 +516,41 @@
           <w:szCs w:val="28"/>
           <w:lang w:val="ru-RU"/>
         </w:rPr>
-        <w:t xml:space="preserve"> мертв</w:t>
-      </w:r>
-      <w:r>
-        <w:rPr>
-          <w:rFonts w:ascii="Times New Roman" w:hAnsi="Times New Roman" w:cs="Times New Roman"/>
-          <w:sz w:val="28"/>
-          <w:szCs w:val="28"/>
-          <w:lang w:val="ru-RU"/>
-        </w:rPr>
-        <w:t>а, а морская свинка моего отца</w:t>
-      </w:r>
-      <w:r>
-        <w:rPr>
-          <w:rFonts w:ascii="Times New Roman" w:hAnsi="Times New Roman" w:cs="Times New Roman"/>
-          <w:sz w:val="28"/>
-          <w:szCs w:val="28"/>
-          <w:lang w:val="ru-RU"/>
-        </w:rPr>
-        <w:t>-</w:t>
-      </w:r>
-      <w:r>
-        <w:rPr>
-          <w:rFonts w:ascii="Times New Roman" w:hAnsi="Times New Roman" w:cs="Times New Roman"/>
-          <w:sz w:val="28"/>
-          <w:szCs w:val="28"/>
-          <w:lang w:val="ru-RU"/>
-        </w:rPr>
-        <w:t>нет</w:t>
-      </w:r>
-      <w:r>
-        <w:rPr>
-          <w:rFonts w:ascii="Times New Roman" w:hAnsi="Times New Roman" w:cs="Times New Roman"/>
-          <w:sz w:val="28"/>
-          <w:szCs w:val="28"/>
-          <w:lang w:val="ru-RU"/>
-        </w:rPr>
-        <w:t>.</w:t>
-      </w:r>
-    </w:p>
-    <w:p>
-      <w:pPr>
-        <w:spacing w:after="0" w:line="360" w:lineRule="auto"/>
-        <w:ind w:firstLine="709"/>
-        <w:jc w:val="both"/>
-        <w:rPr>
-          <w:rFonts w:ascii="Times New Roman" w:hAnsi="Times New Roman" w:cs="Times New Roman"/>
-          <w:sz w:val="28"/>
-          <w:szCs w:val="28"/>
-          <w:lang w:val="ru-RU"/>
-        </w:rPr>
-      </w:pPr>
-      <w:r>
-        <w:rPr>
-          <w:rFonts w:ascii="Times New Roman" w:hAnsi="Times New Roman" w:cs="Times New Roman"/>
-          <w:sz w:val="28"/>
-          <w:szCs w:val="28"/>
-          <w:lang w:val="ru-RU"/>
-        </w:rPr>
-        <w:t>А тут тупик.</w:t>
+        <w:t xml:space="preserve"> мертва, а морская свинка моего отца - </w:t>
       </w:r>
       <w:bookmarkStart w:id="0" w:name="_GoBack"/>
       <w:bookmarkEnd w:id="0"/>
+      <w:r>
+        <w:rPr>
+          <w:rFonts w:ascii="Times New Roman" w:hAnsi="Times New Roman" w:cs="Times New Roman"/>
+          <w:sz w:val="28"/>
+          <w:szCs w:val="28"/>
+          <w:lang w:val="ru-RU"/>
+        </w:rPr>
+        <w:t>нет.</w:t>
+      </w:r>
+    </w:p>
+    <w:p>
+      <w:pPr>
+        <w:spacing w:after="0" w:line="360" w:lineRule="auto"/>
+        <w:ind w:firstLine="709"/>
+        <w:jc w:val="both"/>
+        <w:rPr>
+          <w:rFonts w:ascii="Times New Roman" w:hAnsi="Times New Roman" w:cs="Times New Roman"/>
+          <w:sz w:val="28"/>
+          <w:szCs w:val="28"/>
+          <w:lang w:val="ru-RU"/>
+        </w:rPr>
+      </w:pPr>
+      <w:r>
+        <w:rPr>
+          <w:rFonts w:ascii="Times New Roman" w:hAnsi="Times New Roman" w:cs="Times New Roman"/>
+          <w:sz w:val="28"/>
+          <w:szCs w:val="28"/>
+          <w:lang w:val="ru-RU"/>
+        </w:rPr>
+        <w:t>А тут тупик.</w:t>
+      </w:r>
     </w:p>
     <w:p>
       <w:pPr>

</xml_diff>

<commit_message>
Sending LR2 try 6
</commit_message>
<xml_diff>
--- a/LR2/28.docx
+++ b/LR2/28.docx
@@ -516,19 +516,19 @@
           <w:szCs w:val="28"/>
           <w:lang w:val="ru-RU"/>
         </w:rPr>
-        <w:t xml:space="preserve"> мертва, а морская свинка моего отца - </w:t>
+        <w:t xml:space="preserve"> мертва, а морская свинка моего отца</w:t>
+      </w:r>
+      <w:r>
+        <w:rPr>
+          <w:rFonts w:ascii="Times New Roman" w:hAnsi="Times New Roman" w:cs="Times New Roman"/>
+          <w:sz w:val="28"/>
+          <w:szCs w:val="28"/>
+          <w:lang w:val="ru-RU"/>
+        </w:rPr>
+        <w:t xml:space="preserve"> – нет.</w:t>
       </w:r>
       <w:bookmarkStart w:id="0" w:name="_GoBack"/>
       <w:bookmarkEnd w:id="0"/>
-      <w:r>
-        <w:rPr>
-          <w:rFonts w:ascii="Times New Roman" w:hAnsi="Times New Roman" w:cs="Times New Roman"/>
-          <w:sz w:val="28"/>
-          <w:szCs w:val="28"/>
-          <w:lang w:val="ru-RU"/>
-        </w:rPr>
-        <w:t>нет.</w:t>
-      </w:r>
     </w:p>
     <w:p>
       <w:pPr>

</xml_diff>

<commit_message>
Sending LR2 try 7
</commit_message>
<xml_diff>
--- a/LR2/28.docx
+++ b/LR2/28.docx
@@ -527,444 +527,458 @@
         </w:rPr>
         <w:t xml:space="preserve"> – нет.</w:t>
       </w:r>
+    </w:p>
+    <w:p>
+      <w:pPr>
+        <w:spacing w:after="0" w:line="360" w:lineRule="auto"/>
+        <w:ind w:firstLine="709"/>
+        <w:jc w:val="both"/>
+        <w:rPr>
+          <w:rFonts w:ascii="Times New Roman" w:hAnsi="Times New Roman" w:cs="Times New Roman"/>
+          <w:sz w:val="28"/>
+          <w:szCs w:val="28"/>
+          <w:lang w:val="ru-RU"/>
+        </w:rPr>
+      </w:pPr>
+      <w:r>
+        <w:rPr>
+          <w:rFonts w:ascii="Times New Roman" w:hAnsi="Times New Roman" w:cs="Times New Roman"/>
+          <w:sz w:val="28"/>
+          <w:szCs w:val="28"/>
+          <w:lang w:val="ru-RU"/>
+        </w:rPr>
+        <w:t>А тут тупик.</w:t>
+      </w:r>
+    </w:p>
+    <w:p>
+      <w:pPr>
+        <w:spacing w:after="0" w:line="360" w:lineRule="auto"/>
+        <w:ind w:firstLine="709"/>
+        <w:jc w:val="both"/>
+        <w:rPr>
+          <w:rFonts w:ascii="Times New Roman" w:hAnsi="Times New Roman" w:cs="Times New Roman"/>
+          <w:sz w:val="28"/>
+          <w:szCs w:val="28"/>
+          <w:lang w:val="ru-RU"/>
+        </w:rPr>
+      </w:pPr>
+      <w:r>
+        <w:rPr>
+          <w:rFonts w:ascii="Times New Roman" w:hAnsi="Times New Roman" w:cs="Times New Roman"/>
+          <w:sz w:val="28"/>
+          <w:szCs w:val="28"/>
+          <w:lang w:val="ru-RU"/>
+        </w:rPr>
+        <w:t>Давайте попробуем иначе. Мой папа сказал, что идеи доктора Осьминога были применены на последнем этапе, верно?</w:t>
+      </w:r>
+    </w:p>
+    <w:p>
+      <w:pPr>
+        <w:spacing w:after="0" w:line="360" w:lineRule="auto"/>
+        <w:ind w:firstLine="709"/>
+        <w:jc w:val="both"/>
+        <w:rPr>
+          <w:rFonts w:ascii="Times New Roman" w:hAnsi="Times New Roman" w:cs="Times New Roman"/>
+          <w:sz w:val="28"/>
+          <w:szCs w:val="28"/>
+          <w:lang w:val="ru-RU"/>
+        </w:rPr>
+      </w:pPr>
+      <w:r>
+        <w:rPr>
+          <w:rFonts w:ascii="Times New Roman" w:hAnsi="Times New Roman" w:cs="Times New Roman"/>
+          <w:sz w:val="28"/>
+          <w:szCs w:val="28"/>
+          <w:lang w:val="ru-RU"/>
+        </w:rPr>
+        <w:t xml:space="preserve">Кари, дай мне данные об Отто </w:t>
+      </w:r>
+      <w:proofErr w:type="spellStart"/>
+      <w:r>
+        <w:rPr>
+          <w:rFonts w:ascii="Times New Roman" w:hAnsi="Times New Roman" w:cs="Times New Roman"/>
+          <w:sz w:val="28"/>
+          <w:szCs w:val="28"/>
+          <w:lang w:val="ru-RU"/>
+        </w:rPr>
+        <w:t>Октавиусе.</w:t>
+      </w:r>
+      <w:proofErr w:type="spellEnd"/>
+    </w:p>
+    <w:p>
+      <w:pPr>
+        <w:spacing w:after="0" w:line="360" w:lineRule="auto"/>
+        <w:ind w:firstLine="709"/>
+        <w:jc w:val="both"/>
+        <w:rPr>
+          <w:rFonts w:ascii="Times New Roman" w:hAnsi="Times New Roman" w:cs="Times New Roman"/>
+          <w:sz w:val="28"/>
+          <w:szCs w:val="28"/>
+          <w:lang w:val="ru-RU"/>
+        </w:rPr>
+      </w:pPr>
+      <w:r>
+        <w:rPr>
+          <w:rFonts w:ascii="Times New Roman" w:hAnsi="Times New Roman" w:cs="Times New Roman"/>
+          <w:sz w:val="28"/>
+          <w:szCs w:val="28"/>
+          <w:lang w:val="ru-RU"/>
+        </w:rPr>
+        <w:t xml:space="preserve">Сотрудник по имени </w:t>
+      </w:r>
+      <w:r>
+        <w:rPr>
+          <w:rFonts w:ascii="Times New Roman" w:hAnsi="Times New Roman" w:cs="Times New Roman"/>
+          <w:sz w:val="28"/>
+          <w:szCs w:val="28"/>
+          <w:lang w:val="ru-RU"/>
+        </w:rPr>
+        <w:t>"</w:t>
+      </w:r>
+      <w:r>
+        <w:rPr>
+          <w:rFonts w:ascii="Times New Roman" w:hAnsi="Times New Roman" w:cs="Times New Roman"/>
+          <w:sz w:val="28"/>
+          <w:szCs w:val="28"/>
+          <w:lang w:val="ru-RU"/>
+        </w:rPr>
+        <w:t>Отто</w:t>
+      </w:r>
+      <w:r>
+        <w:rPr>
+          <w:rFonts w:ascii="Times New Roman" w:hAnsi="Times New Roman" w:cs="Times New Roman"/>
+          <w:sz w:val="28"/>
+          <w:szCs w:val="28"/>
+          <w:lang w:val="ru-RU"/>
+        </w:rPr>
+        <w:t xml:space="preserve"> </w:t>
+      </w:r>
+      <w:proofErr w:type="spellStart"/>
+      <w:r>
+        <w:rPr>
+          <w:rFonts w:ascii="Times New Roman" w:hAnsi="Times New Roman" w:cs="Times New Roman"/>
+          <w:sz w:val="28"/>
+          <w:szCs w:val="28"/>
+          <w:lang w:val="ru-RU"/>
+        </w:rPr>
+        <w:t>Октавиус</w:t>
+      </w:r>
+      <w:proofErr w:type="spellEnd"/>
+      <w:r>
+        <w:rPr>
+          <w:rFonts w:ascii="Times New Roman" w:hAnsi="Times New Roman" w:cs="Times New Roman"/>
+          <w:sz w:val="28"/>
+          <w:szCs w:val="28"/>
+          <w:lang w:val="ru-RU"/>
+        </w:rPr>
+        <w:t>"</w:t>
+      </w:r>
+      <w:r>
+        <w:rPr>
+          <w:rFonts w:ascii="Times New Roman" w:hAnsi="Times New Roman" w:cs="Times New Roman"/>
+          <w:sz w:val="28"/>
+          <w:szCs w:val="28"/>
+          <w:lang w:val="ru-RU"/>
+        </w:rPr>
+        <w:t xml:space="preserve"> не был найден в базе данных сотрудников </w:t>
+      </w:r>
+      <w:proofErr w:type="spellStart"/>
+      <w:r>
+        <w:rPr>
+          <w:rFonts w:ascii="Times New Roman" w:hAnsi="Times New Roman" w:cs="Times New Roman"/>
+          <w:sz w:val="28"/>
+          <w:szCs w:val="28"/>
+        </w:rPr>
+        <w:t>OzCorp</w:t>
+      </w:r>
+      <w:proofErr w:type="spellEnd"/>
+      <w:r>
+        <w:rPr>
+          <w:rFonts w:ascii="Times New Roman" w:hAnsi="Times New Roman" w:cs="Times New Roman"/>
+          <w:sz w:val="28"/>
+          <w:szCs w:val="28"/>
+          <w:lang w:val="ru-RU"/>
+        </w:rPr>
+        <w:t>, компьютер меня поразил</w:t>
+      </w:r>
+      <w:r>
+        <w:rPr>
+          <w:rFonts w:ascii="Times New Roman" w:hAnsi="Times New Roman" w:cs="Times New Roman"/>
+          <w:sz w:val="28"/>
+          <w:szCs w:val="28"/>
+          <w:lang w:val="ru-RU"/>
+        </w:rPr>
+        <w:t>.</w:t>
+      </w:r>
+    </w:p>
+    <w:p>
+      <w:pPr>
+        <w:spacing w:after="0" w:line="360" w:lineRule="auto"/>
+        <w:ind w:firstLine="709"/>
+        <w:jc w:val="both"/>
+        <w:rPr>
+          <w:rFonts w:ascii="Times New Roman" w:hAnsi="Times New Roman" w:cs="Times New Roman"/>
+          <w:sz w:val="28"/>
+          <w:szCs w:val="28"/>
+          <w:lang w:val="ru-RU"/>
+        </w:rPr>
+      </w:pPr>
+      <w:r>
+        <w:rPr>
+          <w:rFonts w:ascii="Times New Roman" w:hAnsi="Times New Roman" w:cs="Times New Roman"/>
+          <w:sz w:val="28"/>
+          <w:szCs w:val="28"/>
+          <w:lang w:val="ru-RU"/>
+        </w:rPr>
+        <w:t>Что еще это значит?</w:t>
+      </w:r>
+    </w:p>
+    <w:p>
+      <w:pPr>
+        <w:spacing w:after="0" w:line="360" w:lineRule="auto"/>
+        <w:ind w:firstLine="709"/>
+        <w:jc w:val="both"/>
+        <w:rPr>
+          <w:rFonts w:ascii="Times New Roman" w:hAnsi="Times New Roman" w:cs="Times New Roman"/>
+          <w:sz w:val="28"/>
+          <w:szCs w:val="28"/>
+          <w:lang w:val="ru-RU"/>
+        </w:rPr>
+      </w:pPr>
+      <w:r>
+        <w:rPr>
+          <w:rFonts w:ascii="Times New Roman" w:hAnsi="Times New Roman" w:cs="Times New Roman"/>
+          <w:sz w:val="28"/>
+          <w:szCs w:val="28"/>
+          <w:lang w:val="ru-RU"/>
+        </w:rPr>
+        <w:lastRenderedPageBreak/>
+        <w:t>Хорошо, попробуем что-нибудь другое.</w:t>
+      </w:r>
+    </w:p>
+    <w:p>
+      <w:pPr>
+        <w:spacing w:after="0" w:line="360" w:lineRule="auto"/>
+        <w:ind w:firstLine="709"/>
+        <w:jc w:val="both"/>
+        <w:rPr>
+          <w:rFonts w:ascii="Times New Roman" w:hAnsi="Times New Roman" w:cs="Times New Roman"/>
+          <w:sz w:val="28"/>
+          <w:szCs w:val="28"/>
+          <w:lang w:val="ru-RU"/>
+        </w:rPr>
+      </w:pPr>
+      <w:r>
+        <w:rPr>
+          <w:rFonts w:ascii="Times New Roman" w:hAnsi="Times New Roman" w:cs="Times New Roman"/>
+          <w:sz w:val="28"/>
+          <w:szCs w:val="28"/>
+          <w:lang w:val="ru-RU"/>
+        </w:rPr>
+        <w:t xml:space="preserve">Поиск в Интернете: </w:t>
+      </w:r>
+      <w:r>
+        <w:rPr>
+          <w:rFonts w:ascii="Times New Roman" w:hAnsi="Times New Roman" w:cs="Times New Roman"/>
+          <w:sz w:val="28"/>
+          <w:szCs w:val="28"/>
+          <w:lang w:val="ru-RU"/>
+        </w:rPr>
+        <w:t>"</w:t>
+      </w:r>
+      <w:r>
+        <w:rPr>
+          <w:rFonts w:ascii="Times New Roman" w:hAnsi="Times New Roman" w:cs="Times New Roman"/>
+          <w:sz w:val="28"/>
+          <w:szCs w:val="28"/>
+          <w:lang w:val="ru-RU"/>
+        </w:rPr>
+        <w:t>Отто Октавий. Фото.</w:t>
+      </w:r>
+      <w:r>
+        <w:rPr>
+          <w:rFonts w:ascii="Times New Roman" w:hAnsi="Times New Roman" w:cs="Times New Roman"/>
+          <w:sz w:val="28"/>
+          <w:szCs w:val="28"/>
+          <w:lang w:val="ru-RU"/>
+        </w:rPr>
+        <w:t>"</w:t>
+      </w:r>
+      <w:r>
+        <w:rPr>
+          <w:rFonts w:ascii="Times New Roman" w:hAnsi="Times New Roman" w:cs="Times New Roman"/>
+          <w:sz w:val="28"/>
+          <w:szCs w:val="28"/>
+          <w:lang w:val="ru-RU"/>
+        </w:rPr>
+        <w:t>.</w:t>
+      </w:r>
+    </w:p>
+    <w:p>
+      <w:pPr>
+        <w:spacing w:after="0" w:line="360" w:lineRule="auto"/>
+        <w:ind w:firstLine="709"/>
+        <w:jc w:val="both"/>
+        <w:rPr>
+          <w:rFonts w:ascii="Times New Roman" w:hAnsi="Times New Roman" w:cs="Times New Roman"/>
+          <w:sz w:val="28"/>
+          <w:szCs w:val="28"/>
+          <w:lang w:val="ru-RU"/>
+        </w:rPr>
+      </w:pPr>
+      <w:r>
+        <w:rPr>
+          <w:rFonts w:ascii="Times New Roman" w:hAnsi="Times New Roman" w:cs="Times New Roman"/>
+          <w:sz w:val="28"/>
+          <w:szCs w:val="28"/>
+          <w:lang w:val="ru-RU"/>
+        </w:rPr>
+        <w:t>Найдено три миллиона шестьсот семьдесят две тысячи четыреста шесть результатов.</w:t>
+      </w:r>
+    </w:p>
+    <w:p>
+      <w:pPr>
+        <w:spacing w:after="0" w:line="360" w:lineRule="auto"/>
+        <w:ind w:firstLine="709"/>
+        <w:jc w:val="both"/>
+        <w:rPr>
+          <w:rFonts w:ascii="Times New Roman" w:hAnsi="Times New Roman" w:cs="Times New Roman"/>
+          <w:sz w:val="28"/>
+          <w:szCs w:val="28"/>
+          <w:lang w:val="ru-RU"/>
+        </w:rPr>
+      </w:pPr>
+      <w:r>
+        <w:rPr>
+          <w:rFonts w:ascii="Times New Roman" w:hAnsi="Times New Roman" w:cs="Times New Roman"/>
+          <w:sz w:val="28"/>
+          <w:szCs w:val="28"/>
+          <w:lang w:val="ru-RU"/>
+        </w:rPr>
+        <w:t>На экране!</w:t>
+      </w:r>
+    </w:p>
+    <w:p>
+      <w:pPr>
+        <w:spacing w:after="0" w:line="360" w:lineRule="auto"/>
+        <w:ind w:firstLine="709"/>
+        <w:jc w:val="both"/>
+        <w:rPr>
+          <w:rFonts w:ascii="Times New Roman" w:hAnsi="Times New Roman" w:cs="Times New Roman"/>
+          <w:sz w:val="28"/>
+          <w:szCs w:val="28"/>
+          <w:lang w:val="ru-RU"/>
+        </w:rPr>
+      </w:pPr>
+      <w:r>
+        <w:rPr>
+          <w:rFonts w:ascii="Times New Roman" w:hAnsi="Times New Roman" w:cs="Times New Roman"/>
+          <w:sz w:val="28"/>
+          <w:szCs w:val="28"/>
+          <w:lang w:val="ru-RU"/>
+        </w:rPr>
+        <w:t>Выбрал фото посвежее, кликнул, разверну</w:t>
+      </w:r>
+      <w:r>
+        <w:rPr>
+          <w:rFonts w:ascii="Times New Roman" w:hAnsi="Times New Roman" w:cs="Times New Roman"/>
+          <w:sz w:val="28"/>
+          <w:szCs w:val="28"/>
+          <w:lang w:val="ru-RU"/>
+        </w:rPr>
+        <w:t>в</w:t>
+      </w:r>
+      <w:r>
+        <w:rPr>
+          <w:rFonts w:ascii="Times New Roman" w:hAnsi="Times New Roman" w:cs="Times New Roman"/>
+          <w:sz w:val="28"/>
+          <w:szCs w:val="28"/>
+          <w:lang w:val="ru-RU"/>
+        </w:rPr>
+        <w:t xml:space="preserve"> на всю длину монитора.</w:t>
+      </w:r>
+      <w:r>
+        <w:rPr>
+          <w:rFonts w:ascii="Times New Roman" w:hAnsi="Times New Roman" w:cs="Times New Roman"/>
+          <w:sz w:val="28"/>
+          <w:szCs w:val="28"/>
+          <w:lang w:val="ru-RU"/>
+        </w:rPr>
+        <w:t xml:space="preserve"> </w:t>
+      </w:r>
+      <w:r>
+        <w:rPr>
+          <w:rFonts w:ascii="Times New Roman" w:hAnsi="Times New Roman" w:cs="Times New Roman"/>
+          <w:sz w:val="28"/>
+          <w:szCs w:val="28"/>
+          <w:lang w:val="ru-RU"/>
+        </w:rPr>
+        <w:t xml:space="preserve">Впечатляющий мужчина, этот </w:t>
+      </w:r>
+      <w:proofErr w:type="spellStart"/>
+      <w:r>
+        <w:rPr>
+          <w:rFonts w:ascii="Times New Roman" w:hAnsi="Times New Roman" w:cs="Times New Roman"/>
+          <w:sz w:val="28"/>
+          <w:szCs w:val="28"/>
+          <w:lang w:val="ru-RU"/>
+        </w:rPr>
+        <w:t>Октавиус</w:t>
+      </w:r>
+      <w:proofErr w:type="spellEnd"/>
+      <w:r>
+        <w:rPr>
+          <w:rFonts w:ascii="Times New Roman" w:hAnsi="Times New Roman" w:cs="Times New Roman"/>
+          <w:sz w:val="28"/>
+          <w:szCs w:val="28"/>
+          <w:lang w:val="ru-RU"/>
+        </w:rPr>
+        <w:t>.</w:t>
+      </w:r>
+    </w:p>
+    <w:p>
+      <w:pPr>
+        <w:spacing w:after="0" w:line="360" w:lineRule="auto"/>
+        <w:ind w:firstLine="709"/>
+        <w:jc w:val="both"/>
+        <w:rPr>
+          <w:rFonts w:ascii="Times New Roman" w:hAnsi="Times New Roman" w:cs="Times New Roman"/>
+          <w:sz w:val="28"/>
+          <w:szCs w:val="28"/>
+          <w:lang w:val="ru-RU"/>
+        </w:rPr>
+      </w:pPr>
+      <w:proofErr w:type="spellStart"/>
+      <w:r>
+        <w:rPr>
+          <w:rFonts w:ascii="Times New Roman" w:hAnsi="Times New Roman" w:cs="Times New Roman"/>
+          <w:sz w:val="28"/>
+          <w:szCs w:val="28"/>
+          <w:lang w:val="ru-RU"/>
+        </w:rPr>
+        <w:t>Кэри</w:t>
+      </w:r>
+      <w:proofErr w:type="spellEnd"/>
+      <w:r>
+        <w:rPr>
+          <w:rFonts w:ascii="Times New Roman" w:hAnsi="Times New Roman" w:cs="Times New Roman"/>
+          <w:sz w:val="28"/>
+          <w:szCs w:val="28"/>
+          <w:lang w:val="ru-RU"/>
+        </w:rPr>
+        <w:t xml:space="preserve">, найди фото сотрудника </w:t>
+      </w:r>
+      <w:proofErr w:type="spellStart"/>
+      <w:r>
+        <w:rPr>
+          <w:rFonts w:ascii="Times New Roman" w:hAnsi="Times New Roman" w:cs="Times New Roman"/>
+          <w:sz w:val="28"/>
+          <w:szCs w:val="28"/>
+        </w:rPr>
+        <w:t>OzCorp</w:t>
+      </w:r>
       <w:bookmarkStart w:id="0" w:name="_GoBack"/>
       <w:bookmarkEnd w:id="0"/>
-    </w:p>
-    <w:p>
-      <w:pPr>
-        <w:spacing w:after="0" w:line="360" w:lineRule="auto"/>
-        <w:ind w:firstLine="709"/>
-        <w:jc w:val="both"/>
-        <w:rPr>
-          <w:rFonts w:ascii="Times New Roman" w:hAnsi="Times New Roman" w:cs="Times New Roman"/>
-          <w:sz w:val="28"/>
-          <w:szCs w:val="28"/>
-          <w:lang w:val="ru-RU"/>
-        </w:rPr>
-      </w:pPr>
-      <w:r>
-        <w:rPr>
-          <w:rFonts w:ascii="Times New Roman" w:hAnsi="Times New Roman" w:cs="Times New Roman"/>
-          <w:sz w:val="28"/>
-          <w:szCs w:val="28"/>
-          <w:lang w:val="ru-RU"/>
-        </w:rPr>
-        <w:t>А тут тупик.</w:t>
-      </w:r>
-    </w:p>
-    <w:p>
-      <w:pPr>
-        <w:spacing w:after="0" w:line="360" w:lineRule="auto"/>
-        <w:ind w:firstLine="709"/>
-        <w:jc w:val="both"/>
-        <w:rPr>
-          <w:rFonts w:ascii="Times New Roman" w:hAnsi="Times New Roman" w:cs="Times New Roman"/>
-          <w:sz w:val="28"/>
-          <w:szCs w:val="28"/>
-          <w:lang w:val="ru-RU"/>
-        </w:rPr>
-      </w:pPr>
-      <w:r>
-        <w:rPr>
-          <w:rFonts w:ascii="Times New Roman" w:hAnsi="Times New Roman" w:cs="Times New Roman"/>
-          <w:sz w:val="28"/>
-          <w:szCs w:val="28"/>
-          <w:lang w:val="ru-RU"/>
-        </w:rPr>
-        <w:t>Давайте попробуем иначе. Мой папа сказал, что идеи доктора Осьминога были применены на последнем этапе, верно?</w:t>
-      </w:r>
-    </w:p>
-    <w:p>
-      <w:pPr>
-        <w:spacing w:after="0" w:line="360" w:lineRule="auto"/>
-        <w:ind w:firstLine="709"/>
-        <w:jc w:val="both"/>
-        <w:rPr>
-          <w:rFonts w:ascii="Times New Roman" w:hAnsi="Times New Roman" w:cs="Times New Roman"/>
-          <w:sz w:val="28"/>
-          <w:szCs w:val="28"/>
-          <w:lang w:val="ru-RU"/>
-        </w:rPr>
-      </w:pPr>
-      <w:r>
-        <w:rPr>
-          <w:rFonts w:ascii="Times New Roman" w:hAnsi="Times New Roman" w:cs="Times New Roman"/>
-          <w:sz w:val="28"/>
-          <w:szCs w:val="28"/>
-          <w:lang w:val="ru-RU"/>
-        </w:rPr>
-        <w:t xml:space="preserve">Кари, дай мне данные об Отто </w:t>
-      </w:r>
-      <w:proofErr w:type="spellStart"/>
-      <w:r>
-        <w:rPr>
-          <w:rFonts w:ascii="Times New Roman" w:hAnsi="Times New Roman" w:cs="Times New Roman"/>
-          <w:sz w:val="28"/>
-          <w:szCs w:val="28"/>
-          <w:lang w:val="ru-RU"/>
-        </w:rPr>
-        <w:t>Октавиусе</w:t>
-      </w:r>
-      <w:proofErr w:type="spellEnd"/>
-      <w:r>
-        <w:rPr>
-          <w:rFonts w:ascii="Times New Roman" w:hAnsi="Times New Roman" w:cs="Times New Roman"/>
-          <w:sz w:val="28"/>
-          <w:szCs w:val="28"/>
-          <w:lang w:val="ru-RU"/>
-        </w:rPr>
-        <w:t>.</w:t>
-      </w:r>
-    </w:p>
-    <w:p>
-      <w:pPr>
-        <w:spacing w:after="0" w:line="360" w:lineRule="auto"/>
-        <w:ind w:firstLine="709"/>
-        <w:jc w:val="both"/>
-        <w:rPr>
-          <w:rFonts w:ascii="Times New Roman" w:hAnsi="Times New Roman" w:cs="Times New Roman"/>
-          <w:sz w:val="28"/>
-          <w:szCs w:val="28"/>
-          <w:lang w:val="ru-RU"/>
-        </w:rPr>
-      </w:pPr>
-      <w:r>
-        <w:rPr>
-          <w:rFonts w:ascii="Times New Roman" w:hAnsi="Times New Roman" w:cs="Times New Roman"/>
-          <w:sz w:val="28"/>
-          <w:szCs w:val="28"/>
-          <w:lang w:val="ru-RU"/>
-        </w:rPr>
-        <w:t xml:space="preserve">Сотрудник по имени </w:t>
-      </w:r>
-      <w:r>
-        <w:rPr>
-          <w:rFonts w:ascii="Times New Roman" w:hAnsi="Times New Roman" w:cs="Times New Roman"/>
-          <w:sz w:val="28"/>
-          <w:szCs w:val="28"/>
-          <w:lang w:val="ru-RU"/>
-        </w:rPr>
-        <w:t>"</w:t>
-      </w:r>
-      <w:r>
-        <w:rPr>
-          <w:rFonts w:ascii="Times New Roman" w:hAnsi="Times New Roman" w:cs="Times New Roman"/>
-          <w:sz w:val="28"/>
-          <w:szCs w:val="28"/>
-          <w:lang w:val="ru-RU"/>
-        </w:rPr>
-        <w:t xml:space="preserve">Отто </w:t>
-      </w:r>
-      <w:proofErr w:type="spellStart"/>
-      <w:r>
-        <w:rPr>
-          <w:rFonts w:ascii="Times New Roman" w:hAnsi="Times New Roman" w:cs="Times New Roman"/>
-          <w:sz w:val="28"/>
-          <w:szCs w:val="28"/>
-          <w:lang w:val="ru-RU"/>
-        </w:rPr>
-        <w:t>Октавиус</w:t>
-      </w:r>
-      <w:proofErr w:type="spellEnd"/>
-      <w:r>
-        <w:rPr>
-          <w:rFonts w:ascii="Times New Roman" w:hAnsi="Times New Roman" w:cs="Times New Roman"/>
-          <w:sz w:val="28"/>
-          <w:szCs w:val="28"/>
-          <w:lang w:val="ru-RU"/>
-        </w:rPr>
-        <w:t>"</w:t>
-      </w:r>
-      <w:r>
-        <w:rPr>
-          <w:rFonts w:ascii="Times New Roman" w:hAnsi="Times New Roman" w:cs="Times New Roman"/>
-          <w:sz w:val="28"/>
-          <w:szCs w:val="28"/>
-          <w:lang w:val="ru-RU"/>
-        </w:rPr>
-        <w:t xml:space="preserve"> не был найден в базе данных сотрудников </w:t>
-      </w:r>
-      <w:proofErr w:type="spellStart"/>
-      <w:r>
-        <w:rPr>
-          <w:rFonts w:ascii="Times New Roman" w:hAnsi="Times New Roman" w:cs="Times New Roman"/>
-          <w:sz w:val="28"/>
-          <w:szCs w:val="28"/>
-        </w:rPr>
-        <w:t>OzCorp</w:t>
-      </w:r>
-      <w:proofErr w:type="spellEnd"/>
-      <w:r>
-        <w:rPr>
-          <w:rFonts w:ascii="Times New Roman" w:hAnsi="Times New Roman" w:cs="Times New Roman"/>
-          <w:sz w:val="28"/>
-          <w:szCs w:val="28"/>
-          <w:lang w:val="ru-RU"/>
-        </w:rPr>
-        <w:t>, компьютер меня поразил</w:t>
-      </w:r>
-      <w:r>
-        <w:rPr>
-          <w:rFonts w:ascii="Times New Roman" w:hAnsi="Times New Roman" w:cs="Times New Roman"/>
-          <w:sz w:val="28"/>
-          <w:szCs w:val="28"/>
-          <w:lang w:val="ru-RU"/>
-        </w:rPr>
-        <w:t>.</w:t>
-      </w:r>
-    </w:p>
-    <w:p>
-      <w:pPr>
-        <w:spacing w:after="0" w:line="360" w:lineRule="auto"/>
-        <w:ind w:firstLine="709"/>
-        <w:jc w:val="both"/>
-        <w:rPr>
-          <w:rFonts w:ascii="Times New Roman" w:hAnsi="Times New Roman" w:cs="Times New Roman"/>
-          <w:sz w:val="28"/>
-          <w:szCs w:val="28"/>
-          <w:lang w:val="ru-RU"/>
-        </w:rPr>
-      </w:pPr>
-      <w:r>
-        <w:rPr>
-          <w:rFonts w:ascii="Times New Roman" w:hAnsi="Times New Roman" w:cs="Times New Roman"/>
-          <w:sz w:val="28"/>
-          <w:szCs w:val="28"/>
-          <w:lang w:val="ru-RU"/>
-        </w:rPr>
-        <w:t>Что еще это значит?</w:t>
-      </w:r>
-    </w:p>
-    <w:p>
-      <w:pPr>
-        <w:spacing w:after="0" w:line="360" w:lineRule="auto"/>
-        <w:ind w:firstLine="709"/>
-        <w:jc w:val="both"/>
-        <w:rPr>
-          <w:rFonts w:ascii="Times New Roman" w:hAnsi="Times New Roman" w:cs="Times New Roman"/>
-          <w:sz w:val="28"/>
-          <w:szCs w:val="28"/>
-          <w:lang w:val="ru-RU"/>
-        </w:rPr>
-      </w:pPr>
-      <w:r>
-        <w:rPr>
-          <w:rFonts w:ascii="Times New Roman" w:hAnsi="Times New Roman" w:cs="Times New Roman"/>
-          <w:sz w:val="28"/>
-          <w:szCs w:val="28"/>
-          <w:lang w:val="ru-RU"/>
-        </w:rPr>
-        <w:lastRenderedPageBreak/>
-        <w:t>Хорошо, попробуем что-нибудь другое.</w:t>
-      </w:r>
-    </w:p>
-    <w:p>
-      <w:pPr>
-        <w:spacing w:after="0" w:line="360" w:lineRule="auto"/>
-        <w:ind w:firstLine="709"/>
-        <w:jc w:val="both"/>
-        <w:rPr>
-          <w:rFonts w:ascii="Times New Roman" w:hAnsi="Times New Roman" w:cs="Times New Roman"/>
-          <w:sz w:val="28"/>
-          <w:szCs w:val="28"/>
-          <w:lang w:val="ru-RU"/>
-        </w:rPr>
-      </w:pPr>
-      <w:r>
-        <w:rPr>
-          <w:rFonts w:ascii="Times New Roman" w:hAnsi="Times New Roman" w:cs="Times New Roman"/>
-          <w:sz w:val="28"/>
-          <w:szCs w:val="28"/>
-          <w:lang w:val="ru-RU"/>
-        </w:rPr>
-        <w:t xml:space="preserve">Поиск в Интернете: </w:t>
-      </w:r>
-      <w:r>
-        <w:rPr>
-          <w:rFonts w:ascii="Times New Roman" w:hAnsi="Times New Roman" w:cs="Times New Roman"/>
-          <w:sz w:val="28"/>
-          <w:szCs w:val="28"/>
-          <w:lang w:val="ru-RU"/>
-        </w:rPr>
-        <w:t>"</w:t>
-      </w:r>
-      <w:r>
-        <w:rPr>
-          <w:rFonts w:ascii="Times New Roman" w:hAnsi="Times New Roman" w:cs="Times New Roman"/>
-          <w:sz w:val="28"/>
-          <w:szCs w:val="28"/>
-          <w:lang w:val="ru-RU"/>
-        </w:rPr>
-        <w:t>Отто Октавий. Фото.</w:t>
-      </w:r>
-      <w:r>
-        <w:rPr>
-          <w:rFonts w:ascii="Times New Roman" w:hAnsi="Times New Roman" w:cs="Times New Roman"/>
-          <w:sz w:val="28"/>
-          <w:szCs w:val="28"/>
-          <w:lang w:val="ru-RU"/>
-        </w:rPr>
-        <w:t>"</w:t>
-      </w:r>
-      <w:r>
-        <w:rPr>
-          <w:rFonts w:ascii="Times New Roman" w:hAnsi="Times New Roman" w:cs="Times New Roman"/>
-          <w:sz w:val="28"/>
-          <w:szCs w:val="28"/>
-          <w:lang w:val="ru-RU"/>
-        </w:rPr>
-        <w:t>.</w:t>
-      </w:r>
-    </w:p>
-    <w:p>
-      <w:pPr>
-        <w:spacing w:after="0" w:line="360" w:lineRule="auto"/>
-        <w:ind w:firstLine="709"/>
-        <w:jc w:val="both"/>
-        <w:rPr>
-          <w:rFonts w:ascii="Times New Roman" w:hAnsi="Times New Roman" w:cs="Times New Roman"/>
-          <w:sz w:val="28"/>
-          <w:szCs w:val="28"/>
-          <w:lang w:val="ru-RU"/>
-        </w:rPr>
-      </w:pPr>
-      <w:r>
-        <w:rPr>
-          <w:rFonts w:ascii="Times New Roman" w:hAnsi="Times New Roman" w:cs="Times New Roman"/>
-          <w:sz w:val="28"/>
-          <w:szCs w:val="28"/>
-          <w:lang w:val="ru-RU"/>
-        </w:rPr>
-        <w:t>Найдено три миллиона шестьсот семьдесят две тысячи четыреста шесть результатов.</w:t>
-      </w:r>
-    </w:p>
-    <w:p>
-      <w:pPr>
-        <w:spacing w:after="0" w:line="360" w:lineRule="auto"/>
-        <w:ind w:firstLine="709"/>
-        <w:jc w:val="both"/>
-        <w:rPr>
-          <w:rFonts w:ascii="Times New Roman" w:hAnsi="Times New Roman" w:cs="Times New Roman"/>
-          <w:sz w:val="28"/>
-          <w:szCs w:val="28"/>
-          <w:lang w:val="ru-RU"/>
-        </w:rPr>
-      </w:pPr>
-      <w:r>
-        <w:rPr>
-          <w:rFonts w:ascii="Times New Roman" w:hAnsi="Times New Roman" w:cs="Times New Roman"/>
-          <w:sz w:val="28"/>
-          <w:szCs w:val="28"/>
-          <w:lang w:val="ru-RU"/>
-        </w:rPr>
-        <w:t>На экране!</w:t>
-      </w:r>
-    </w:p>
-    <w:p>
-      <w:pPr>
-        <w:spacing w:after="0" w:line="360" w:lineRule="auto"/>
-        <w:ind w:firstLine="709"/>
-        <w:jc w:val="both"/>
-        <w:rPr>
-          <w:rFonts w:ascii="Times New Roman" w:hAnsi="Times New Roman" w:cs="Times New Roman"/>
-          <w:sz w:val="28"/>
-          <w:szCs w:val="28"/>
-          <w:lang w:val="ru-RU"/>
-        </w:rPr>
-      </w:pPr>
-      <w:r>
-        <w:rPr>
-          <w:rFonts w:ascii="Times New Roman" w:hAnsi="Times New Roman" w:cs="Times New Roman"/>
-          <w:sz w:val="28"/>
-          <w:szCs w:val="28"/>
-          <w:lang w:val="ru-RU"/>
-        </w:rPr>
-        <w:t>Выбрал фото посвежее, кликнул, развернул на всю длину монитора.</w:t>
-      </w:r>
-    </w:p>
-    <w:p>
-      <w:pPr>
-        <w:spacing w:after="0" w:line="360" w:lineRule="auto"/>
-        <w:ind w:firstLine="709"/>
-        <w:jc w:val="both"/>
-        <w:rPr>
-          <w:rFonts w:ascii="Times New Roman" w:hAnsi="Times New Roman" w:cs="Times New Roman"/>
-          <w:sz w:val="28"/>
-          <w:szCs w:val="28"/>
-          <w:lang w:val="ru-RU"/>
-        </w:rPr>
-      </w:pPr>
-      <w:r>
-        <w:rPr>
-          <w:rFonts w:ascii="Times New Roman" w:hAnsi="Times New Roman" w:cs="Times New Roman"/>
-          <w:sz w:val="28"/>
-          <w:szCs w:val="28"/>
-          <w:lang w:val="ru-RU"/>
-        </w:rPr>
-        <w:t xml:space="preserve">Впечатляющий мужчина, этот </w:t>
-      </w:r>
-      <w:proofErr w:type="spellStart"/>
-      <w:r>
-        <w:rPr>
-          <w:rFonts w:ascii="Times New Roman" w:hAnsi="Times New Roman" w:cs="Times New Roman"/>
-          <w:sz w:val="28"/>
-          <w:szCs w:val="28"/>
-          <w:lang w:val="ru-RU"/>
-        </w:rPr>
-        <w:t>Октавиус</w:t>
-      </w:r>
-      <w:proofErr w:type="spellEnd"/>
-      <w:r>
-        <w:rPr>
-          <w:rFonts w:ascii="Times New Roman" w:hAnsi="Times New Roman" w:cs="Times New Roman"/>
-          <w:sz w:val="28"/>
-          <w:szCs w:val="28"/>
-          <w:lang w:val="ru-RU"/>
-        </w:rPr>
-        <w:t>.</w:t>
-      </w:r>
-    </w:p>
-    <w:p>
-      <w:pPr>
-        <w:spacing w:after="0" w:line="360" w:lineRule="auto"/>
-        <w:ind w:firstLine="709"/>
-        <w:jc w:val="both"/>
-        <w:rPr>
-          <w:rFonts w:ascii="Times New Roman" w:hAnsi="Times New Roman" w:cs="Times New Roman"/>
-          <w:sz w:val="28"/>
-          <w:szCs w:val="28"/>
-          <w:lang w:val="ru-RU"/>
-        </w:rPr>
-      </w:pPr>
-      <w:proofErr w:type="spellStart"/>
-      <w:r>
-        <w:rPr>
-          <w:rFonts w:ascii="Times New Roman" w:hAnsi="Times New Roman" w:cs="Times New Roman"/>
-          <w:sz w:val="28"/>
-          <w:szCs w:val="28"/>
-          <w:lang w:val="ru-RU"/>
-        </w:rPr>
-        <w:t>Кэри</w:t>
-      </w:r>
-      <w:proofErr w:type="spellEnd"/>
-      <w:r>
-        <w:rPr>
-          <w:rFonts w:ascii="Times New Roman" w:hAnsi="Times New Roman" w:cs="Times New Roman"/>
-          <w:sz w:val="28"/>
-          <w:szCs w:val="28"/>
-          <w:lang w:val="ru-RU"/>
-        </w:rPr>
-        <w:t xml:space="preserve">, найди фото сотрудника </w:t>
-      </w:r>
-      <w:proofErr w:type="spellStart"/>
-      <w:r>
-        <w:rPr>
-          <w:rFonts w:ascii="Times New Roman" w:hAnsi="Times New Roman" w:cs="Times New Roman"/>
-          <w:sz w:val="28"/>
-          <w:szCs w:val="28"/>
-        </w:rPr>
-        <w:t>OzCorp</w:t>
-      </w:r>
       <w:proofErr w:type="spellEnd"/>
       <w:r>
         <w:rPr>

</xml_diff>

<commit_message>
Sending LR2 try 8
</commit_message>
<xml_diff>
--- a/LR2/28.docx
+++ b/LR2/28.docx
@@ -527,6 +527,8 @@
         </w:rPr>
         <w:t xml:space="preserve"> – нет.</w:t>
       </w:r>
+      <w:bookmarkStart w:id="0" w:name="_GoBack"/>
+      <w:bookmarkEnd w:id="0"/>
     </w:p>
     <w:p>
       <w:pPr>
@@ -977,8 +979,6 @@
         </w:rPr>
         <w:t>OzCorp</w:t>
       </w:r>
-      <w:bookmarkStart w:id="0" w:name="_GoBack"/>
-      <w:bookmarkEnd w:id="0"/>
       <w:proofErr w:type="spellEnd"/>
       <w:r>
         <w:rPr>
@@ -1337,7 +1337,25 @@
           <w:szCs w:val="28"/>
           <w:lang w:val="ru-RU"/>
         </w:rPr>
-        <w:t>Итак, кажется, это так. Ага...</w:t>
+        <w:t xml:space="preserve">Итак, кажется, </w:t>
+      </w:r>
+      <w:r>
+        <w:rPr>
+          <w:rFonts w:ascii="Times New Roman" w:hAnsi="Times New Roman" w:cs="Times New Roman"/>
+          <w:sz w:val="28"/>
+          <w:szCs w:val="28"/>
+          <w:lang w:val="ru-RU"/>
+        </w:rPr>
+        <w:t xml:space="preserve">что </w:t>
+      </w:r>
+      <w:r>
+        <w:rPr>
+          <w:rFonts w:ascii="Times New Roman" w:hAnsi="Times New Roman" w:cs="Times New Roman"/>
+          <w:sz w:val="28"/>
+          <w:szCs w:val="28"/>
+          <w:lang w:val="ru-RU"/>
+        </w:rPr>
+        <w:t>это так. Ага...</w:t>
       </w:r>
       <w:r>
         <w:rPr>

</xml_diff>

<commit_message>
Sending LR2 try 9
</commit_message>
<xml_diff>
--- a/LR2/28.docx
+++ b/LR2/28.docx
@@ -525,10 +525,28 @@
           <w:szCs w:val="28"/>
           <w:lang w:val="ru-RU"/>
         </w:rPr>
-        <w:t xml:space="preserve"> – нет.</w:t>
+        <w:t xml:space="preserve"> </w:t>
+      </w:r>
+      <w:r>
+        <w:rPr>
+          <w:rFonts w:ascii="Times New Roman" w:hAnsi="Times New Roman" w:cs="Times New Roman"/>
+          <w:sz w:val="28"/>
+          <w:szCs w:val="28"/>
+          <w:lang w:val="ru-RU"/>
+        </w:rPr>
+        <w:t>-</w:t>
       </w:r>
       <w:bookmarkStart w:id="0" w:name="_GoBack"/>
       <w:bookmarkEnd w:id="0"/>
+      <w:r>
+        <w:rPr>
+          <w:rFonts w:ascii="Times New Roman" w:hAnsi="Times New Roman" w:cs="Times New Roman"/>
+          <w:sz w:val="28"/>
+          <w:szCs w:val="28"/>
+          <w:lang w:val="ru-RU"/>
+        </w:rPr>
+        <w:t xml:space="preserve"> нет.</w:t>
+      </w:r>
     </w:p>
     <w:p>
       <w:pPr>

</xml_diff>